<commit_message>
Add WEEK 5 HandsOn
</commit_message>
<xml_diff>
--- a/WEEK_5/Week_5_HandsOn_Solution.docx
+++ b/WEEK_5/Week_5_HandsOn_Solution.docx
@@ -137,6 +137,7 @@
       <w:pPr>
         <w:pStyle w:val="4"/>
         <w:numPr>
+          <w:ilvl w:val="0"/>
           <w:numId w:val="0"/>
         </w:numPr>
         <w:rPr>
@@ -457,6 +458,7 @@
       <w:pPr>
         <w:pStyle w:val="4"/>
         <w:numPr>
+          <w:ilvl w:val="0"/>
           <w:numId w:val="0"/>
         </w:numPr>
         <w:rPr>
@@ -7270,6 +7272,8 @@
         </w:rPr>
         <w:t xml:space="preserve">            var creds = new SigningCredentials(key, SecurityAlgorithms.HmacSha256);</w:t>
       </w:r>
+      <w:bookmarkStart w:id="0" w:name="_GoBack"/>
+      <w:bookmarkEnd w:id="0"/>
     </w:p>
     <w:p>
       <w:pPr>
@@ -8417,22 +8421,6 @@
           <w:sz w:val="19"/>
           <w:szCs w:val="24"/>
           <w:highlight w:val="white"/>
-          <w14:textFill>
-            <w14:solidFill>
-              <w14:schemeClr w14:val="tx1"/>
-            </w14:solidFill>
-          </w14:textFill>
-        </w:rPr>
-      </w:pPr>
-    </w:p>
-    <w:p>
-      <w:pPr>
-        <w:rPr>
-          <w:rFonts w:hint="default" w:ascii="Cascadia Mono" w:hAnsi="Cascadia Mono" w:eastAsia="Cascadia Mono"/>
-          <w:color w:val="000000" w:themeColor="text1"/>
-          <w:sz w:val="19"/>
-          <w:szCs w:val="24"/>
-          <w:highlight w:val="white"/>
           <w:lang w:val="en-US"/>
           <w14:textFill>
             <w14:solidFill>
@@ -8495,6 +8483,356 @@
     </w:p>
     <w:p>
       <w:pPr>
+        <w:spacing w:beforeLines="0" w:afterLines="0"/>
+        <w:jc w:val="left"/>
+        <w:rPr>
+          <w:rFonts w:hint="default" w:ascii="Cascadia Mono" w:hAnsi="Cascadia Mono" w:eastAsia="Cascadia Mono"/>
+          <w:color w:val="000000" w:themeColor="text1"/>
+          <w:sz w:val="19"/>
+          <w:szCs w:val="24"/>
+          <w:highlight w:val="white"/>
+          <w14:textFill>
+            <w14:solidFill>
+              <w14:schemeClr w14:val="tx1"/>
+            </w14:solidFill>
+          </w14:textFill>
+        </w:rPr>
+      </w:pPr>
+      <w:r>
+        <w:rPr>
+          <w:rFonts w:hint="default" w:ascii="Cascadia Mono" w:hAnsi="Cascadia Mono" w:eastAsia="Cascadia Mono"/>
+          <w:color w:val="000000" w:themeColor="text1"/>
+          <w:sz w:val="19"/>
+          <w:szCs w:val="24"/>
+          <w:highlight w:val="white"/>
+          <w14:textFill>
+            <w14:solidFill>
+              <w14:schemeClr w14:val="tx1"/>
+            </w14:solidFill>
+          </w14:textFill>
+        </w:rPr>
+        <w:t>using Microsoft.AspNetCore.Mvc;</w:t>
+      </w:r>
+    </w:p>
+    <w:p>
+      <w:pPr>
+        <w:spacing w:beforeLines="0" w:afterLines="0"/>
+        <w:jc w:val="left"/>
+        <w:rPr>
+          <w:rFonts w:hint="default" w:ascii="Cascadia Mono" w:hAnsi="Cascadia Mono" w:eastAsia="Cascadia Mono"/>
+          <w:color w:val="000000" w:themeColor="text1"/>
+          <w:sz w:val="19"/>
+          <w:szCs w:val="24"/>
+          <w:highlight w:val="white"/>
+          <w14:textFill>
+            <w14:solidFill>
+              <w14:schemeClr w14:val="tx1"/>
+            </w14:solidFill>
+          </w14:textFill>
+        </w:rPr>
+      </w:pPr>
+    </w:p>
+    <w:p>
+      <w:pPr>
+        <w:spacing w:beforeLines="0" w:afterLines="0"/>
+        <w:jc w:val="left"/>
+        <w:rPr>
+          <w:rFonts w:hint="default" w:ascii="Cascadia Mono" w:hAnsi="Cascadia Mono" w:eastAsia="Cascadia Mono"/>
+          <w:color w:val="000000" w:themeColor="text1"/>
+          <w:sz w:val="19"/>
+          <w:szCs w:val="24"/>
+          <w:highlight w:val="white"/>
+          <w14:textFill>
+            <w14:solidFill>
+              <w14:schemeClr w14:val="tx1"/>
+            </w14:solidFill>
+          </w14:textFill>
+        </w:rPr>
+      </w:pPr>
+      <w:r>
+        <w:rPr>
+          <w:rFonts w:hint="default" w:ascii="Cascadia Mono" w:hAnsi="Cascadia Mono" w:eastAsia="Cascadia Mono"/>
+          <w:color w:val="000000" w:themeColor="text1"/>
+          <w:sz w:val="19"/>
+          <w:szCs w:val="24"/>
+          <w:highlight w:val="white"/>
+          <w14:textFill>
+            <w14:solidFill>
+              <w14:schemeClr w14:val="tx1"/>
+            </w14:solidFill>
+          </w14:textFill>
+        </w:rPr>
+        <w:t>namespace JwtAuthDemo.Controllers</w:t>
+      </w:r>
+    </w:p>
+    <w:p>
+      <w:pPr>
+        <w:spacing w:beforeLines="0" w:afterLines="0"/>
+        <w:jc w:val="left"/>
+        <w:rPr>
+          <w:rFonts w:hint="default" w:ascii="Cascadia Mono" w:hAnsi="Cascadia Mono" w:eastAsia="Cascadia Mono"/>
+          <w:color w:val="000000" w:themeColor="text1"/>
+          <w:sz w:val="19"/>
+          <w:szCs w:val="24"/>
+          <w:highlight w:val="white"/>
+          <w14:textFill>
+            <w14:solidFill>
+              <w14:schemeClr w14:val="tx1"/>
+            </w14:solidFill>
+          </w14:textFill>
+        </w:rPr>
+      </w:pPr>
+      <w:r>
+        <w:rPr>
+          <w:rFonts w:hint="default" w:ascii="Cascadia Mono" w:hAnsi="Cascadia Mono" w:eastAsia="Cascadia Mono"/>
+          <w:color w:val="000000" w:themeColor="text1"/>
+          <w:sz w:val="19"/>
+          <w:szCs w:val="24"/>
+          <w:highlight w:val="white"/>
+          <w14:textFill>
+            <w14:solidFill>
+              <w14:schemeClr w14:val="tx1"/>
+            </w14:solidFill>
+          </w14:textFill>
+        </w:rPr>
+        <w:t>{</w:t>
+      </w:r>
+    </w:p>
+    <w:p>
+      <w:pPr>
+        <w:spacing w:beforeLines="0" w:afterLines="0"/>
+        <w:jc w:val="left"/>
+        <w:rPr>
+          <w:rFonts w:hint="default" w:ascii="Cascadia Mono" w:hAnsi="Cascadia Mono" w:eastAsia="Cascadia Mono"/>
+          <w:color w:val="000000" w:themeColor="text1"/>
+          <w:sz w:val="19"/>
+          <w:szCs w:val="24"/>
+          <w:highlight w:val="white"/>
+          <w14:textFill>
+            <w14:solidFill>
+              <w14:schemeClr w14:val="tx1"/>
+            </w14:solidFill>
+          </w14:textFill>
+        </w:rPr>
+      </w:pPr>
+      <w:r>
+        <w:rPr>
+          <w:rFonts w:hint="default" w:ascii="Cascadia Mono" w:hAnsi="Cascadia Mono" w:eastAsia="Cascadia Mono"/>
+          <w:color w:val="000000" w:themeColor="text1"/>
+          <w:sz w:val="19"/>
+          <w:szCs w:val="24"/>
+          <w:highlight w:val="white"/>
+          <w14:textFill>
+            <w14:solidFill>
+              <w14:schemeClr w14:val="tx1"/>
+            </w14:solidFill>
+          </w14:textFill>
+        </w:rPr>
+        <w:t xml:space="preserve">    [ApiController]</w:t>
+      </w:r>
+    </w:p>
+    <w:p>
+      <w:pPr>
+        <w:spacing w:beforeLines="0" w:afterLines="0"/>
+        <w:jc w:val="left"/>
+        <w:rPr>
+          <w:rFonts w:hint="default" w:ascii="Cascadia Mono" w:hAnsi="Cascadia Mono" w:eastAsia="Cascadia Mono"/>
+          <w:color w:val="000000" w:themeColor="text1"/>
+          <w:sz w:val="19"/>
+          <w:szCs w:val="24"/>
+          <w:highlight w:val="white"/>
+          <w14:textFill>
+            <w14:solidFill>
+              <w14:schemeClr w14:val="tx1"/>
+            </w14:solidFill>
+          </w14:textFill>
+        </w:rPr>
+      </w:pPr>
+      <w:r>
+        <w:rPr>
+          <w:rFonts w:hint="default" w:ascii="Cascadia Mono" w:hAnsi="Cascadia Mono" w:eastAsia="Cascadia Mono"/>
+          <w:color w:val="000000" w:themeColor="text1"/>
+          <w:sz w:val="19"/>
+          <w:szCs w:val="24"/>
+          <w:highlight w:val="white"/>
+          <w14:textFill>
+            <w14:solidFill>
+              <w14:schemeClr w14:val="tx1"/>
+            </w14:solidFill>
+          </w14:textFill>
+        </w:rPr>
+        <w:t xml:space="preserve">    [Route("[controller]")]</w:t>
+      </w:r>
+    </w:p>
+    <w:p>
+      <w:pPr>
+        <w:spacing w:beforeLines="0" w:afterLines="0"/>
+        <w:jc w:val="left"/>
+        <w:rPr>
+          <w:rFonts w:hint="default" w:ascii="Cascadia Mono" w:hAnsi="Cascadia Mono" w:eastAsia="Cascadia Mono"/>
+          <w:color w:val="000000" w:themeColor="text1"/>
+          <w:sz w:val="19"/>
+          <w:szCs w:val="24"/>
+          <w:highlight w:val="white"/>
+          <w14:textFill>
+            <w14:solidFill>
+              <w14:schemeClr w14:val="tx1"/>
+            </w14:solidFill>
+          </w14:textFill>
+        </w:rPr>
+      </w:pPr>
+      <w:r>
+        <w:rPr>
+          <w:rFonts w:hint="default" w:ascii="Cascadia Mono" w:hAnsi="Cascadia Mono" w:eastAsia="Cascadia Mono"/>
+          <w:color w:val="000000" w:themeColor="text1"/>
+          <w:sz w:val="19"/>
+          <w:szCs w:val="24"/>
+          <w:highlight w:val="white"/>
+          <w14:textFill>
+            <w14:solidFill>
+              <w14:schemeClr w14:val="tx1"/>
+            </w14:solidFill>
+          </w14:textFill>
+        </w:rPr>
+        <w:t xml:space="preserve">    public class WeatherForecastController : ControllerBase</w:t>
+      </w:r>
+    </w:p>
+    <w:p>
+      <w:pPr>
+        <w:spacing w:beforeLines="0" w:afterLines="0"/>
+        <w:jc w:val="left"/>
+        <w:rPr>
+          <w:rFonts w:hint="default" w:ascii="Cascadia Mono" w:hAnsi="Cascadia Mono" w:eastAsia="Cascadia Mono"/>
+          <w:color w:val="000000" w:themeColor="text1"/>
+          <w:sz w:val="19"/>
+          <w:szCs w:val="24"/>
+          <w:highlight w:val="white"/>
+          <w14:textFill>
+            <w14:solidFill>
+              <w14:schemeClr w14:val="tx1"/>
+            </w14:solidFill>
+          </w14:textFill>
+        </w:rPr>
+      </w:pPr>
+      <w:r>
+        <w:rPr>
+          <w:rFonts w:hint="default" w:ascii="Cascadia Mono" w:hAnsi="Cascadia Mono" w:eastAsia="Cascadia Mono"/>
+          <w:color w:val="000000" w:themeColor="text1"/>
+          <w:sz w:val="19"/>
+          <w:szCs w:val="24"/>
+          <w:highlight w:val="white"/>
+          <w14:textFill>
+            <w14:solidFill>
+              <w14:schemeClr w14:val="tx1"/>
+            </w14:solidFill>
+          </w14:textFill>
+        </w:rPr>
+        <w:t xml:space="preserve">    {</w:t>
+      </w:r>
+    </w:p>
+    <w:p>
+      <w:pPr>
+        <w:spacing w:beforeLines="0" w:afterLines="0"/>
+        <w:jc w:val="left"/>
+        <w:rPr>
+          <w:rFonts w:hint="default" w:ascii="Cascadia Mono" w:hAnsi="Cascadia Mono" w:eastAsia="Cascadia Mono"/>
+          <w:color w:val="000000" w:themeColor="text1"/>
+          <w:sz w:val="19"/>
+          <w:szCs w:val="24"/>
+          <w:highlight w:val="white"/>
+          <w14:textFill>
+            <w14:solidFill>
+              <w14:schemeClr w14:val="tx1"/>
+            </w14:solidFill>
+          </w14:textFill>
+        </w:rPr>
+      </w:pPr>
+      <w:r>
+        <w:rPr>
+          <w:rFonts w:hint="default" w:ascii="Cascadia Mono" w:hAnsi="Cascadia Mono" w:eastAsia="Cascadia Mono"/>
+          <w:color w:val="000000" w:themeColor="text1"/>
+          <w:sz w:val="19"/>
+          <w:szCs w:val="24"/>
+          <w:highlight w:val="white"/>
+          <w14:textFill>
+            <w14:solidFill>
+              <w14:schemeClr w14:val="tx1"/>
+            </w14:solidFill>
+          </w14:textFill>
+        </w:rPr>
+        <w:t xml:space="preserve">        private static readonly string[] Summaries = new[]</w:t>
+      </w:r>
+    </w:p>
+    <w:p>
+      <w:pPr>
+        <w:spacing w:beforeLines="0" w:afterLines="0"/>
+        <w:jc w:val="left"/>
+        <w:rPr>
+          <w:rFonts w:hint="default" w:ascii="Cascadia Mono" w:hAnsi="Cascadia Mono" w:eastAsia="Cascadia Mono"/>
+          <w:color w:val="000000" w:themeColor="text1"/>
+          <w:sz w:val="19"/>
+          <w:szCs w:val="24"/>
+          <w:highlight w:val="white"/>
+          <w14:textFill>
+            <w14:solidFill>
+              <w14:schemeClr w14:val="tx1"/>
+            </w14:solidFill>
+          </w14:textFill>
+        </w:rPr>
+      </w:pPr>
+      <w:r>
+        <w:rPr>
+          <w:rFonts w:hint="default" w:ascii="Cascadia Mono" w:hAnsi="Cascadia Mono" w:eastAsia="Cascadia Mono"/>
+          <w:color w:val="000000" w:themeColor="text1"/>
+          <w:sz w:val="19"/>
+          <w:szCs w:val="24"/>
+          <w:highlight w:val="white"/>
+          <w14:textFill>
+            <w14:solidFill>
+              <w14:schemeClr w14:val="tx1"/>
+            </w14:solidFill>
+          </w14:textFill>
+        </w:rPr>
+        <w:t xml:space="preserve">        {</w:t>
+      </w:r>
+    </w:p>
+    <w:p>
+      <w:pPr>
+        <w:spacing w:beforeLines="0" w:afterLines="0"/>
+        <w:jc w:val="left"/>
+        <w:rPr>
+          <w:rFonts w:hint="default" w:ascii="Cascadia Mono" w:hAnsi="Cascadia Mono" w:eastAsia="Cascadia Mono"/>
+          <w:color w:val="000000" w:themeColor="text1"/>
+          <w:sz w:val="19"/>
+          <w:szCs w:val="24"/>
+          <w:highlight w:val="white"/>
+          <w14:textFill>
+            <w14:solidFill>
+              <w14:schemeClr w14:val="tx1"/>
+            </w14:solidFill>
+          </w14:textFill>
+        </w:rPr>
+      </w:pPr>
+      <w:r>
+        <w:rPr>
+          <w:rFonts w:hint="default" w:ascii="Cascadia Mono" w:hAnsi="Cascadia Mono" w:eastAsia="Cascadia Mono"/>
+          <w:color w:val="000000" w:themeColor="text1"/>
+          <w:sz w:val="19"/>
+          <w:szCs w:val="24"/>
+          <w:highlight w:val="white"/>
+          <w14:textFill>
+            <w14:solidFill>
+              <w14:schemeClr w14:val="tx1"/>
+            </w14:solidFill>
+          </w14:textFill>
+        </w:rPr>
+        <w:t xml:space="preserve">            "Freezing", "Bracing", "Chilly", "Cool", "Mild", "Warm", "Balmy", "Hot", "Sweltering", "Scorching"</w:t>
+      </w:r>
+    </w:p>
+    <w:p>
+      <w:pPr>
+        <w:spacing w:beforeLines="0" w:afterLines="0"/>
+        <w:jc w:val="left"/>
         <w:rPr>
           <w:rFonts w:hint="default" w:ascii="Cascadia Mono" w:hAnsi="Cascadia Mono" w:eastAsia="Cascadia Mono"/>
           <w:color w:val="000000" w:themeColor="text1"/>
@@ -8509,287 +8847,86 @@
           </w14:textFill>
         </w:rPr>
       </w:pPr>
-    </w:p>
-    <w:p>
-      <w:pPr>
-        <w:spacing w:beforeLines="0" w:afterLines="0"/>
-        <w:jc w:val="left"/>
-        <w:rPr>
-          <w:rFonts w:hint="default" w:ascii="Cascadia Mono" w:hAnsi="Cascadia Mono" w:eastAsia="Cascadia Mono"/>
-          <w:color w:val="000000" w:themeColor="text1"/>
-          <w:sz w:val="19"/>
-          <w:szCs w:val="24"/>
-          <w:highlight w:val="white"/>
-          <w14:textFill>
-            <w14:solidFill>
-              <w14:schemeClr w14:val="tx1"/>
-            </w14:solidFill>
-          </w14:textFill>
-        </w:rPr>
-      </w:pPr>
-      <w:r>
-        <w:rPr>
-          <w:rFonts w:hint="default" w:ascii="Cascadia Mono" w:hAnsi="Cascadia Mono" w:eastAsia="Cascadia Mono"/>
-          <w:color w:val="000000" w:themeColor="text1"/>
-          <w:sz w:val="19"/>
-          <w:szCs w:val="24"/>
-          <w:highlight w:val="white"/>
-          <w14:textFill>
-            <w14:solidFill>
-              <w14:schemeClr w14:val="tx1"/>
-            </w14:solidFill>
-          </w14:textFill>
-        </w:rPr>
-        <w:t>using Microsoft.AspNetCore.Mvc;</w:t>
-      </w:r>
-    </w:p>
-    <w:p>
-      <w:pPr>
-        <w:spacing w:beforeLines="0" w:afterLines="0"/>
-        <w:jc w:val="left"/>
-        <w:rPr>
-          <w:rFonts w:hint="default" w:ascii="Cascadia Mono" w:hAnsi="Cascadia Mono" w:eastAsia="Cascadia Mono"/>
-          <w:color w:val="000000" w:themeColor="text1"/>
-          <w:sz w:val="19"/>
-          <w:szCs w:val="24"/>
-          <w:highlight w:val="white"/>
-          <w14:textFill>
-            <w14:solidFill>
-              <w14:schemeClr w14:val="tx1"/>
-            </w14:solidFill>
-          </w14:textFill>
-        </w:rPr>
-      </w:pPr>
-    </w:p>
-    <w:p>
-      <w:pPr>
-        <w:spacing w:beforeLines="0" w:afterLines="0"/>
-        <w:jc w:val="left"/>
-        <w:rPr>
-          <w:rFonts w:hint="default" w:ascii="Cascadia Mono" w:hAnsi="Cascadia Mono" w:eastAsia="Cascadia Mono"/>
-          <w:color w:val="000000" w:themeColor="text1"/>
-          <w:sz w:val="19"/>
-          <w:szCs w:val="24"/>
-          <w:highlight w:val="white"/>
-          <w14:textFill>
-            <w14:solidFill>
-              <w14:schemeClr w14:val="tx1"/>
-            </w14:solidFill>
-          </w14:textFill>
-        </w:rPr>
-      </w:pPr>
-      <w:r>
-        <w:rPr>
-          <w:rFonts w:hint="default" w:ascii="Cascadia Mono" w:hAnsi="Cascadia Mono" w:eastAsia="Cascadia Mono"/>
-          <w:color w:val="000000" w:themeColor="text1"/>
-          <w:sz w:val="19"/>
-          <w:szCs w:val="24"/>
-          <w:highlight w:val="white"/>
-          <w14:textFill>
-            <w14:solidFill>
-              <w14:schemeClr w14:val="tx1"/>
-            </w14:solidFill>
-          </w14:textFill>
-        </w:rPr>
-        <w:t>namespace JwtAuthDemo.Controllers</w:t>
-      </w:r>
-    </w:p>
-    <w:p>
-      <w:pPr>
-        <w:spacing w:beforeLines="0" w:afterLines="0"/>
-        <w:jc w:val="left"/>
-        <w:rPr>
-          <w:rFonts w:hint="default" w:ascii="Cascadia Mono" w:hAnsi="Cascadia Mono" w:eastAsia="Cascadia Mono"/>
-          <w:color w:val="000000" w:themeColor="text1"/>
-          <w:sz w:val="19"/>
-          <w:szCs w:val="24"/>
-          <w:highlight w:val="white"/>
-          <w14:textFill>
-            <w14:solidFill>
-              <w14:schemeClr w14:val="tx1"/>
-            </w14:solidFill>
-          </w14:textFill>
-        </w:rPr>
-      </w:pPr>
-      <w:r>
-        <w:rPr>
-          <w:rFonts w:hint="default" w:ascii="Cascadia Mono" w:hAnsi="Cascadia Mono" w:eastAsia="Cascadia Mono"/>
-          <w:color w:val="000000" w:themeColor="text1"/>
-          <w:sz w:val="19"/>
-          <w:szCs w:val="24"/>
-          <w:highlight w:val="white"/>
-          <w14:textFill>
-            <w14:solidFill>
-              <w14:schemeClr w14:val="tx1"/>
-            </w14:solidFill>
-          </w14:textFill>
-        </w:rPr>
-        <w:t>{</w:t>
-      </w:r>
-    </w:p>
-    <w:p>
-      <w:pPr>
-        <w:spacing w:beforeLines="0" w:afterLines="0"/>
-        <w:jc w:val="left"/>
-        <w:rPr>
-          <w:rFonts w:hint="default" w:ascii="Cascadia Mono" w:hAnsi="Cascadia Mono" w:eastAsia="Cascadia Mono"/>
-          <w:color w:val="000000" w:themeColor="text1"/>
-          <w:sz w:val="19"/>
-          <w:szCs w:val="24"/>
-          <w:highlight w:val="white"/>
-          <w14:textFill>
-            <w14:solidFill>
-              <w14:schemeClr w14:val="tx1"/>
-            </w14:solidFill>
-          </w14:textFill>
-        </w:rPr>
-      </w:pPr>
-      <w:r>
-        <w:rPr>
-          <w:rFonts w:hint="default" w:ascii="Cascadia Mono" w:hAnsi="Cascadia Mono" w:eastAsia="Cascadia Mono"/>
-          <w:color w:val="000000" w:themeColor="text1"/>
-          <w:sz w:val="19"/>
-          <w:szCs w:val="24"/>
-          <w:highlight w:val="white"/>
-          <w14:textFill>
-            <w14:solidFill>
-              <w14:schemeClr w14:val="tx1"/>
-            </w14:solidFill>
-          </w14:textFill>
-        </w:rPr>
-        <w:t xml:space="preserve">    [ApiController]</w:t>
-      </w:r>
-    </w:p>
-    <w:p>
-      <w:pPr>
-        <w:spacing w:beforeLines="0" w:afterLines="0"/>
-        <w:jc w:val="left"/>
-        <w:rPr>
-          <w:rFonts w:hint="default" w:ascii="Cascadia Mono" w:hAnsi="Cascadia Mono" w:eastAsia="Cascadia Mono"/>
-          <w:color w:val="000000" w:themeColor="text1"/>
-          <w:sz w:val="19"/>
-          <w:szCs w:val="24"/>
-          <w:highlight w:val="white"/>
-          <w14:textFill>
-            <w14:solidFill>
-              <w14:schemeClr w14:val="tx1"/>
-            </w14:solidFill>
-          </w14:textFill>
-        </w:rPr>
-      </w:pPr>
-      <w:r>
-        <w:rPr>
-          <w:rFonts w:hint="default" w:ascii="Cascadia Mono" w:hAnsi="Cascadia Mono" w:eastAsia="Cascadia Mono"/>
-          <w:color w:val="000000" w:themeColor="text1"/>
-          <w:sz w:val="19"/>
-          <w:szCs w:val="24"/>
-          <w:highlight w:val="white"/>
-          <w14:textFill>
-            <w14:solidFill>
-              <w14:schemeClr w14:val="tx1"/>
-            </w14:solidFill>
-          </w14:textFill>
-        </w:rPr>
-        <w:t xml:space="preserve">    [Route("[controller]")]</w:t>
-      </w:r>
-    </w:p>
-    <w:p>
-      <w:pPr>
-        <w:spacing w:beforeLines="0" w:afterLines="0"/>
-        <w:jc w:val="left"/>
-        <w:rPr>
-          <w:rFonts w:hint="default" w:ascii="Cascadia Mono" w:hAnsi="Cascadia Mono" w:eastAsia="Cascadia Mono"/>
-          <w:color w:val="000000" w:themeColor="text1"/>
-          <w:sz w:val="19"/>
-          <w:szCs w:val="24"/>
-          <w:highlight w:val="white"/>
-          <w14:textFill>
-            <w14:solidFill>
-              <w14:schemeClr w14:val="tx1"/>
-            </w14:solidFill>
-          </w14:textFill>
-        </w:rPr>
-      </w:pPr>
-      <w:r>
-        <w:rPr>
-          <w:rFonts w:hint="default" w:ascii="Cascadia Mono" w:hAnsi="Cascadia Mono" w:eastAsia="Cascadia Mono"/>
-          <w:color w:val="000000" w:themeColor="text1"/>
-          <w:sz w:val="19"/>
-          <w:szCs w:val="24"/>
-          <w:highlight w:val="white"/>
-          <w14:textFill>
-            <w14:solidFill>
-              <w14:schemeClr w14:val="tx1"/>
-            </w14:solidFill>
-          </w14:textFill>
-        </w:rPr>
-        <w:t xml:space="preserve">    public class WeatherForecastController : ControllerBase</w:t>
-      </w:r>
-    </w:p>
-    <w:p>
-      <w:pPr>
-        <w:spacing w:beforeLines="0" w:afterLines="0"/>
-        <w:jc w:val="left"/>
-        <w:rPr>
-          <w:rFonts w:hint="default" w:ascii="Cascadia Mono" w:hAnsi="Cascadia Mono" w:eastAsia="Cascadia Mono"/>
-          <w:color w:val="000000" w:themeColor="text1"/>
-          <w:sz w:val="19"/>
-          <w:szCs w:val="24"/>
-          <w:highlight w:val="white"/>
-          <w14:textFill>
-            <w14:solidFill>
-              <w14:schemeClr w14:val="tx1"/>
-            </w14:solidFill>
-          </w14:textFill>
-        </w:rPr>
-      </w:pPr>
-      <w:r>
-        <w:rPr>
-          <w:rFonts w:hint="default" w:ascii="Cascadia Mono" w:hAnsi="Cascadia Mono" w:eastAsia="Cascadia Mono"/>
-          <w:color w:val="000000" w:themeColor="text1"/>
-          <w:sz w:val="19"/>
-          <w:szCs w:val="24"/>
-          <w:highlight w:val="white"/>
-          <w14:textFill>
-            <w14:solidFill>
-              <w14:schemeClr w14:val="tx1"/>
-            </w14:solidFill>
-          </w14:textFill>
-        </w:rPr>
-        <w:t xml:space="preserve">    {</w:t>
-      </w:r>
-    </w:p>
-    <w:p>
-      <w:pPr>
-        <w:spacing w:beforeLines="0" w:afterLines="0"/>
-        <w:jc w:val="left"/>
-        <w:rPr>
-          <w:rFonts w:hint="default" w:ascii="Cascadia Mono" w:hAnsi="Cascadia Mono" w:eastAsia="Cascadia Mono"/>
-          <w:color w:val="000000" w:themeColor="text1"/>
-          <w:sz w:val="19"/>
-          <w:szCs w:val="24"/>
-          <w:highlight w:val="white"/>
-          <w14:textFill>
-            <w14:solidFill>
-              <w14:schemeClr w14:val="tx1"/>
-            </w14:solidFill>
-          </w14:textFill>
-        </w:rPr>
-      </w:pPr>
-      <w:r>
-        <w:rPr>
-          <w:rFonts w:hint="default" w:ascii="Cascadia Mono" w:hAnsi="Cascadia Mono" w:eastAsia="Cascadia Mono"/>
-          <w:color w:val="000000" w:themeColor="text1"/>
-          <w:sz w:val="19"/>
-          <w:szCs w:val="24"/>
-          <w:highlight w:val="white"/>
-          <w14:textFill>
-            <w14:solidFill>
-              <w14:schemeClr w14:val="tx1"/>
-            </w14:solidFill>
-          </w14:textFill>
-        </w:rPr>
-        <w:t xml:space="preserve">        private static readonly string[] Summaries = new[]</w:t>
+      <w:r>
+        <w:rPr>
+          <w:rFonts w:hint="default" w:ascii="Cascadia Mono" w:hAnsi="Cascadia Mono" w:eastAsia="Cascadia Mono"/>
+          <w:color w:val="000000" w:themeColor="text1"/>
+          <w:sz w:val="19"/>
+          <w:szCs w:val="24"/>
+          <w:highlight w:val="white"/>
+          <w14:textFill>
+            <w14:solidFill>
+              <w14:schemeClr w14:val="tx1"/>
+            </w14:solidFill>
+          </w14:textFill>
+        </w:rPr>
+        <w:t xml:space="preserve">        };</w:t>
+      </w:r>
+    </w:p>
+    <w:p>
+      <w:pPr>
+        <w:spacing w:beforeLines="0" w:afterLines="0"/>
+        <w:jc w:val="left"/>
+        <w:rPr>
+          <w:rFonts w:hint="default" w:ascii="Cascadia Mono" w:hAnsi="Cascadia Mono" w:eastAsia="Cascadia Mono"/>
+          <w:color w:val="000000" w:themeColor="text1"/>
+          <w:sz w:val="19"/>
+          <w:szCs w:val="24"/>
+          <w:highlight w:val="white"/>
+          <w14:textFill>
+            <w14:solidFill>
+              <w14:schemeClr w14:val="tx1"/>
+            </w14:solidFill>
+          </w14:textFill>
+        </w:rPr>
+      </w:pPr>
+      <w:r>
+        <w:rPr>
+          <w:rFonts w:hint="default" w:ascii="Cascadia Mono" w:hAnsi="Cascadia Mono" w:eastAsia="Cascadia Mono"/>
+          <w:color w:val="000000" w:themeColor="text1"/>
+          <w:sz w:val="19"/>
+          <w:szCs w:val="24"/>
+          <w:highlight w:val="white"/>
+          <w14:textFill>
+            <w14:solidFill>
+              <w14:schemeClr w14:val="tx1"/>
+            </w14:solidFill>
+          </w14:textFill>
+        </w:rPr>
+        <w:t xml:space="preserve">        private readonly ILogger&lt;WeatherForecastController&gt; _logger;</w:t>
+      </w:r>
+    </w:p>
+    <w:p>
+      <w:pPr>
+        <w:spacing w:beforeLines="0" w:afterLines="0"/>
+        <w:jc w:val="left"/>
+        <w:rPr>
+          <w:rFonts w:hint="default" w:ascii="Cascadia Mono" w:hAnsi="Cascadia Mono" w:eastAsia="Cascadia Mono"/>
+          <w:color w:val="000000" w:themeColor="text1"/>
+          <w:sz w:val="19"/>
+          <w:szCs w:val="24"/>
+          <w:highlight w:val="white"/>
+          <w14:textFill>
+            <w14:solidFill>
+              <w14:schemeClr w14:val="tx1"/>
+            </w14:solidFill>
+          </w14:textFill>
+        </w:rPr>
+      </w:pPr>
+      <w:r>
+        <w:rPr>
+          <w:rFonts w:hint="default" w:ascii="Cascadia Mono" w:hAnsi="Cascadia Mono" w:eastAsia="Cascadia Mono"/>
+          <w:color w:val="000000" w:themeColor="text1"/>
+          <w:sz w:val="19"/>
+          <w:szCs w:val="24"/>
+          <w:highlight w:val="white"/>
+          <w14:textFill>
+            <w14:solidFill>
+              <w14:schemeClr w14:val="tx1"/>
+            </w14:solidFill>
+          </w14:textFill>
+        </w:rPr>
+        <w:t xml:space="preserve">        public WeatherForecastController(ILogger&lt;WeatherForecastController&gt; logger)</w:t>
       </w:r>
     </w:p>
     <w:p>
@@ -8855,107 +8992,106 @@
             </w14:solidFill>
           </w14:textFill>
         </w:rPr>
-        <w:t xml:space="preserve">            "Freezing", "Bracing", "Chilly", "Cool", "Mild", "Warm", "Balmy", "Hot", "Sweltering", "Scorching"</w:t>
-      </w:r>
-    </w:p>
-    <w:p>
-      <w:pPr>
-        <w:spacing w:beforeLines="0" w:afterLines="0"/>
-        <w:jc w:val="left"/>
-        <w:rPr>
-          <w:rFonts w:hint="default" w:ascii="Cascadia Mono" w:hAnsi="Cascadia Mono" w:eastAsia="Cascadia Mono"/>
-          <w:color w:val="000000" w:themeColor="text1"/>
-          <w:sz w:val="19"/>
-          <w:szCs w:val="24"/>
-          <w:highlight w:val="white"/>
-          <w:lang w:val="en-US"/>
-          <w14:textFill>
-            <w14:solidFill>
-              <w14:schemeClr w14:val="tx1"/>
-            </w14:solidFill>
-          </w14:textFill>
-        </w:rPr>
-      </w:pPr>
-      <w:r>
-        <w:rPr>
-          <w:rFonts w:hint="default" w:ascii="Cascadia Mono" w:hAnsi="Cascadia Mono" w:eastAsia="Cascadia Mono"/>
-          <w:color w:val="000000" w:themeColor="text1"/>
-          <w:sz w:val="19"/>
-          <w:szCs w:val="24"/>
-          <w:highlight w:val="white"/>
-          <w14:textFill>
-            <w14:solidFill>
-              <w14:schemeClr w14:val="tx1"/>
-            </w14:solidFill>
-          </w14:textFill>
-        </w:rPr>
-        <w:t xml:space="preserve">        };</w:t>
-      </w:r>
-    </w:p>
-    <w:p>
-      <w:pPr>
-        <w:spacing w:beforeLines="0" w:afterLines="0"/>
-        <w:jc w:val="left"/>
-        <w:rPr>
-          <w:rFonts w:hint="default" w:ascii="Cascadia Mono" w:hAnsi="Cascadia Mono" w:eastAsia="Cascadia Mono"/>
-          <w:color w:val="000000" w:themeColor="text1"/>
-          <w:sz w:val="19"/>
-          <w:szCs w:val="24"/>
-          <w:highlight w:val="white"/>
-          <w14:textFill>
-            <w14:solidFill>
-              <w14:schemeClr w14:val="tx1"/>
-            </w14:solidFill>
-          </w14:textFill>
-        </w:rPr>
-      </w:pPr>
-      <w:r>
-        <w:rPr>
-          <w:rFonts w:hint="default" w:ascii="Cascadia Mono" w:hAnsi="Cascadia Mono" w:eastAsia="Cascadia Mono"/>
-          <w:color w:val="000000" w:themeColor="text1"/>
-          <w:sz w:val="19"/>
-          <w:szCs w:val="24"/>
-          <w:highlight w:val="white"/>
-          <w14:textFill>
-            <w14:solidFill>
-              <w14:schemeClr w14:val="tx1"/>
-            </w14:solidFill>
-          </w14:textFill>
-        </w:rPr>
-        <w:t xml:space="preserve">        private readonly ILogger&lt;WeatherForecastController&gt; _logger;</w:t>
-      </w:r>
-    </w:p>
-    <w:p>
-      <w:pPr>
-        <w:spacing w:beforeLines="0" w:afterLines="0"/>
-        <w:jc w:val="left"/>
-        <w:rPr>
-          <w:rFonts w:hint="default" w:ascii="Cascadia Mono" w:hAnsi="Cascadia Mono" w:eastAsia="Cascadia Mono"/>
-          <w:color w:val="000000" w:themeColor="text1"/>
-          <w:sz w:val="19"/>
-          <w:szCs w:val="24"/>
-          <w:highlight w:val="white"/>
-          <w14:textFill>
-            <w14:solidFill>
-              <w14:schemeClr w14:val="tx1"/>
-            </w14:solidFill>
-          </w14:textFill>
-        </w:rPr>
-      </w:pPr>
-      <w:r>
-        <w:rPr>
-          <w:rFonts w:hint="default" w:ascii="Cascadia Mono" w:hAnsi="Cascadia Mono" w:eastAsia="Cascadia Mono"/>
-          <w:color w:val="000000" w:themeColor="text1"/>
-          <w:sz w:val="19"/>
-          <w:szCs w:val="24"/>
-          <w:highlight w:val="white"/>
-          <w14:textFill>
-            <w14:solidFill>
-              <w14:schemeClr w14:val="tx1"/>
-            </w14:solidFill>
-          </w14:textFill>
-        </w:rPr>
-        <w:t xml:space="preserve">        public WeatherForecastController(ILogger&lt;WeatherForecastController&gt; logger)</w:t>
+        <w:t xml:space="preserve">            _logger = logger;</w:t>
+      </w:r>
+    </w:p>
+    <w:p>
+      <w:pPr>
+        <w:spacing w:beforeLines="0" w:afterLines="0"/>
+        <w:jc w:val="left"/>
+        <w:rPr>
+          <w:rFonts w:hint="default" w:ascii="Cascadia Mono" w:hAnsi="Cascadia Mono" w:eastAsia="Cascadia Mono"/>
+          <w:color w:val="000000" w:themeColor="text1"/>
+          <w:sz w:val="19"/>
+          <w:szCs w:val="24"/>
+          <w:highlight w:val="white"/>
+          <w14:textFill>
+            <w14:solidFill>
+              <w14:schemeClr w14:val="tx1"/>
+            </w14:solidFill>
+          </w14:textFill>
+        </w:rPr>
+      </w:pPr>
+      <w:r>
+        <w:rPr>
+          <w:rFonts w:hint="default" w:ascii="Cascadia Mono" w:hAnsi="Cascadia Mono" w:eastAsia="Cascadia Mono"/>
+          <w:color w:val="000000" w:themeColor="text1"/>
+          <w:sz w:val="19"/>
+          <w:szCs w:val="24"/>
+          <w:highlight w:val="white"/>
+          <w14:textFill>
+            <w14:solidFill>
+              <w14:schemeClr w14:val="tx1"/>
+            </w14:solidFill>
+          </w14:textFill>
+        </w:rPr>
+        <w:t xml:space="preserve">        }</w:t>
+      </w:r>
+    </w:p>
+    <w:p>
+      <w:pPr>
+        <w:spacing w:beforeLines="0" w:afterLines="0"/>
+        <w:jc w:val="left"/>
+        <w:rPr>
+          <w:rFonts w:hint="default" w:ascii="Cascadia Mono" w:hAnsi="Cascadia Mono" w:eastAsia="Cascadia Mono"/>
+          <w:color w:val="000000" w:themeColor="text1"/>
+          <w:sz w:val="19"/>
+          <w:szCs w:val="24"/>
+          <w:highlight w:val="white"/>
+          <w14:textFill>
+            <w14:solidFill>
+              <w14:schemeClr w14:val="tx1"/>
+            </w14:solidFill>
+          </w14:textFill>
+        </w:rPr>
+      </w:pPr>
+      <w:r>
+        <w:rPr>
+          <w:rFonts w:hint="default" w:ascii="Cascadia Mono" w:hAnsi="Cascadia Mono" w:eastAsia="Cascadia Mono"/>
+          <w:color w:val="000000" w:themeColor="text1"/>
+          <w:sz w:val="19"/>
+          <w:szCs w:val="24"/>
+          <w:highlight w:val="white"/>
+          <w14:textFill>
+            <w14:solidFill>
+              <w14:schemeClr w14:val="tx1"/>
+            </w14:solidFill>
+          </w14:textFill>
+        </w:rPr>
+        <w:t xml:space="preserve">        [HttpGet(Name = "GetWeatherForecast")]</w:t>
+      </w:r>
+    </w:p>
+    <w:p>
+      <w:pPr>
+        <w:spacing w:beforeLines="0" w:afterLines="0"/>
+        <w:jc w:val="left"/>
+        <w:rPr>
+          <w:rFonts w:hint="default" w:ascii="Cascadia Mono" w:hAnsi="Cascadia Mono" w:eastAsia="Cascadia Mono"/>
+          <w:color w:val="000000" w:themeColor="text1"/>
+          <w:sz w:val="19"/>
+          <w:szCs w:val="24"/>
+          <w:highlight w:val="white"/>
+          <w14:textFill>
+            <w14:solidFill>
+              <w14:schemeClr w14:val="tx1"/>
+            </w14:solidFill>
+          </w14:textFill>
+        </w:rPr>
+      </w:pPr>
+      <w:r>
+        <w:rPr>
+          <w:rFonts w:hint="default" w:ascii="Cascadia Mono" w:hAnsi="Cascadia Mono" w:eastAsia="Cascadia Mono"/>
+          <w:color w:val="000000" w:themeColor="text1"/>
+          <w:sz w:val="19"/>
+          <w:szCs w:val="24"/>
+          <w:highlight w:val="white"/>
+          <w14:textFill>
+            <w14:solidFill>
+              <w14:schemeClr w14:val="tx1"/>
+            </w14:solidFill>
+          </w14:textFill>
+        </w:rPr>
+        <w:t xml:space="preserve">        public IEnumerable&lt;WeatherForecast&gt; Get()</w:t>
       </w:r>
     </w:p>
     <w:p>
@@ -9021,7 +9157,205 @@
             </w14:solidFill>
           </w14:textFill>
         </w:rPr>
-        <w:t xml:space="preserve">            _logger = logger;</w:t>
+        <w:t xml:space="preserve">            return Enumerable.Range(1, 5).Select(index =&gt; new WeatherForecast</w:t>
+      </w:r>
+    </w:p>
+    <w:p>
+      <w:pPr>
+        <w:spacing w:beforeLines="0" w:afterLines="0"/>
+        <w:jc w:val="left"/>
+        <w:rPr>
+          <w:rFonts w:hint="default" w:ascii="Cascadia Mono" w:hAnsi="Cascadia Mono" w:eastAsia="Cascadia Mono"/>
+          <w:color w:val="000000" w:themeColor="text1"/>
+          <w:sz w:val="19"/>
+          <w:szCs w:val="24"/>
+          <w:highlight w:val="white"/>
+          <w14:textFill>
+            <w14:solidFill>
+              <w14:schemeClr w14:val="tx1"/>
+            </w14:solidFill>
+          </w14:textFill>
+        </w:rPr>
+      </w:pPr>
+      <w:r>
+        <w:rPr>
+          <w:rFonts w:hint="default" w:ascii="Cascadia Mono" w:hAnsi="Cascadia Mono" w:eastAsia="Cascadia Mono"/>
+          <w:color w:val="000000" w:themeColor="text1"/>
+          <w:sz w:val="19"/>
+          <w:szCs w:val="24"/>
+          <w:highlight w:val="white"/>
+          <w14:textFill>
+            <w14:solidFill>
+              <w14:schemeClr w14:val="tx1"/>
+            </w14:solidFill>
+          </w14:textFill>
+        </w:rPr>
+        <w:t xml:space="preserve">            {</w:t>
+      </w:r>
+    </w:p>
+    <w:p>
+      <w:pPr>
+        <w:spacing w:beforeLines="0" w:afterLines="0"/>
+        <w:jc w:val="left"/>
+        <w:rPr>
+          <w:rFonts w:hint="default" w:ascii="Cascadia Mono" w:hAnsi="Cascadia Mono" w:eastAsia="Cascadia Mono"/>
+          <w:color w:val="000000" w:themeColor="text1"/>
+          <w:sz w:val="19"/>
+          <w:szCs w:val="24"/>
+          <w:highlight w:val="white"/>
+          <w14:textFill>
+            <w14:solidFill>
+              <w14:schemeClr w14:val="tx1"/>
+            </w14:solidFill>
+          </w14:textFill>
+        </w:rPr>
+      </w:pPr>
+      <w:r>
+        <w:rPr>
+          <w:rFonts w:hint="default" w:ascii="Cascadia Mono" w:hAnsi="Cascadia Mono" w:eastAsia="Cascadia Mono"/>
+          <w:color w:val="000000" w:themeColor="text1"/>
+          <w:sz w:val="19"/>
+          <w:szCs w:val="24"/>
+          <w:highlight w:val="white"/>
+          <w14:textFill>
+            <w14:solidFill>
+              <w14:schemeClr w14:val="tx1"/>
+            </w14:solidFill>
+          </w14:textFill>
+        </w:rPr>
+        <w:t xml:space="preserve">                Date = DateOnly.FromDateTime(DateTime.Now.AddDays(index)),</w:t>
+      </w:r>
+    </w:p>
+    <w:p>
+      <w:pPr>
+        <w:spacing w:beforeLines="0" w:afterLines="0"/>
+        <w:jc w:val="left"/>
+        <w:rPr>
+          <w:rFonts w:hint="default" w:ascii="Cascadia Mono" w:hAnsi="Cascadia Mono" w:eastAsia="Cascadia Mono"/>
+          <w:color w:val="000000" w:themeColor="text1"/>
+          <w:sz w:val="19"/>
+          <w:szCs w:val="24"/>
+          <w:highlight w:val="white"/>
+          <w14:textFill>
+            <w14:solidFill>
+              <w14:schemeClr w14:val="tx1"/>
+            </w14:solidFill>
+          </w14:textFill>
+        </w:rPr>
+      </w:pPr>
+      <w:r>
+        <w:rPr>
+          <w:rFonts w:hint="default" w:ascii="Cascadia Mono" w:hAnsi="Cascadia Mono" w:eastAsia="Cascadia Mono"/>
+          <w:color w:val="000000" w:themeColor="text1"/>
+          <w:sz w:val="19"/>
+          <w:szCs w:val="24"/>
+          <w:highlight w:val="white"/>
+          <w14:textFill>
+            <w14:solidFill>
+              <w14:schemeClr w14:val="tx1"/>
+            </w14:solidFill>
+          </w14:textFill>
+        </w:rPr>
+        <w:t xml:space="preserve">                TemperatureC = Random.Shared.Next(-20, 55),</w:t>
+      </w:r>
+    </w:p>
+    <w:p>
+      <w:pPr>
+        <w:spacing w:beforeLines="0" w:afterLines="0"/>
+        <w:jc w:val="left"/>
+        <w:rPr>
+          <w:rFonts w:hint="default" w:ascii="Cascadia Mono" w:hAnsi="Cascadia Mono" w:eastAsia="Cascadia Mono"/>
+          <w:color w:val="000000" w:themeColor="text1"/>
+          <w:sz w:val="19"/>
+          <w:szCs w:val="24"/>
+          <w:highlight w:val="white"/>
+          <w14:textFill>
+            <w14:solidFill>
+              <w14:schemeClr w14:val="tx1"/>
+            </w14:solidFill>
+          </w14:textFill>
+        </w:rPr>
+      </w:pPr>
+      <w:r>
+        <w:rPr>
+          <w:rFonts w:hint="default" w:ascii="Cascadia Mono" w:hAnsi="Cascadia Mono" w:eastAsia="Cascadia Mono"/>
+          <w:color w:val="000000" w:themeColor="text1"/>
+          <w:sz w:val="19"/>
+          <w:szCs w:val="24"/>
+          <w:highlight w:val="white"/>
+          <w14:textFill>
+            <w14:solidFill>
+              <w14:schemeClr w14:val="tx1"/>
+            </w14:solidFill>
+          </w14:textFill>
+        </w:rPr>
+        <w:t xml:space="preserve">                Summary = Summaries[Random.Shared.Next(Summaries.Length)]</w:t>
+      </w:r>
+    </w:p>
+    <w:p>
+      <w:pPr>
+        <w:spacing w:beforeLines="0" w:afterLines="0"/>
+        <w:jc w:val="left"/>
+        <w:rPr>
+          <w:rFonts w:hint="default" w:ascii="Cascadia Mono" w:hAnsi="Cascadia Mono" w:eastAsia="Cascadia Mono"/>
+          <w:color w:val="000000" w:themeColor="text1"/>
+          <w:sz w:val="19"/>
+          <w:szCs w:val="24"/>
+          <w:highlight w:val="white"/>
+          <w14:textFill>
+            <w14:solidFill>
+              <w14:schemeClr w14:val="tx1"/>
+            </w14:solidFill>
+          </w14:textFill>
+        </w:rPr>
+      </w:pPr>
+      <w:r>
+        <w:rPr>
+          <w:rFonts w:hint="default" w:ascii="Cascadia Mono" w:hAnsi="Cascadia Mono" w:eastAsia="Cascadia Mono"/>
+          <w:color w:val="000000" w:themeColor="text1"/>
+          <w:sz w:val="19"/>
+          <w:szCs w:val="24"/>
+          <w:highlight w:val="white"/>
+          <w14:textFill>
+            <w14:solidFill>
+              <w14:schemeClr w14:val="tx1"/>
+            </w14:solidFill>
+          </w14:textFill>
+        </w:rPr>
+        <w:t xml:space="preserve">            })</w:t>
+      </w:r>
+    </w:p>
+    <w:p>
+      <w:pPr>
+        <w:spacing w:beforeLines="0" w:afterLines="0"/>
+        <w:jc w:val="left"/>
+        <w:rPr>
+          <w:rFonts w:hint="default" w:ascii="Cascadia Mono" w:hAnsi="Cascadia Mono" w:eastAsia="Cascadia Mono"/>
+          <w:color w:val="000000" w:themeColor="text1"/>
+          <w:sz w:val="19"/>
+          <w:szCs w:val="24"/>
+          <w:highlight w:val="white"/>
+          <w14:textFill>
+            <w14:solidFill>
+              <w14:schemeClr w14:val="tx1"/>
+            </w14:solidFill>
+          </w14:textFill>
+        </w:rPr>
+      </w:pPr>
+      <w:r>
+        <w:rPr>
+          <w:rFonts w:hint="default" w:ascii="Cascadia Mono" w:hAnsi="Cascadia Mono" w:eastAsia="Cascadia Mono"/>
+          <w:color w:val="000000" w:themeColor="text1"/>
+          <w:sz w:val="19"/>
+          <w:szCs w:val="24"/>
+          <w:highlight w:val="white"/>
+          <w14:textFill>
+            <w14:solidFill>
+              <w14:schemeClr w14:val="tx1"/>
+            </w14:solidFill>
+          </w14:textFill>
+        </w:rPr>
+        <w:t xml:space="preserve">            .ToArray();</w:t>
       </w:r>
     </w:p>
     <w:p>
@@ -9087,369 +9421,6 @@
             </w14:solidFill>
           </w14:textFill>
         </w:rPr>
-        <w:t xml:space="preserve">        [HttpGet(Name = "GetWeatherForecast")]</w:t>
-      </w:r>
-    </w:p>
-    <w:p>
-      <w:pPr>
-        <w:spacing w:beforeLines="0" w:afterLines="0"/>
-        <w:jc w:val="left"/>
-        <w:rPr>
-          <w:rFonts w:hint="default" w:ascii="Cascadia Mono" w:hAnsi="Cascadia Mono" w:eastAsia="Cascadia Mono"/>
-          <w:color w:val="000000" w:themeColor="text1"/>
-          <w:sz w:val="19"/>
-          <w:szCs w:val="24"/>
-          <w:highlight w:val="white"/>
-          <w14:textFill>
-            <w14:solidFill>
-              <w14:schemeClr w14:val="tx1"/>
-            </w14:solidFill>
-          </w14:textFill>
-        </w:rPr>
-      </w:pPr>
-      <w:r>
-        <w:rPr>
-          <w:rFonts w:hint="default" w:ascii="Cascadia Mono" w:hAnsi="Cascadia Mono" w:eastAsia="Cascadia Mono"/>
-          <w:color w:val="000000" w:themeColor="text1"/>
-          <w:sz w:val="19"/>
-          <w:szCs w:val="24"/>
-          <w:highlight w:val="white"/>
-          <w14:textFill>
-            <w14:solidFill>
-              <w14:schemeClr w14:val="tx1"/>
-            </w14:solidFill>
-          </w14:textFill>
-        </w:rPr>
-        <w:t xml:space="preserve">        public IEnumerable&lt;WeatherForecast&gt; Get()</w:t>
-      </w:r>
-    </w:p>
-    <w:p>
-      <w:pPr>
-        <w:spacing w:beforeLines="0" w:afterLines="0"/>
-        <w:jc w:val="left"/>
-        <w:rPr>
-          <w:rFonts w:hint="default" w:ascii="Cascadia Mono" w:hAnsi="Cascadia Mono" w:eastAsia="Cascadia Mono"/>
-          <w:color w:val="000000" w:themeColor="text1"/>
-          <w:sz w:val="19"/>
-          <w:szCs w:val="24"/>
-          <w:highlight w:val="white"/>
-          <w14:textFill>
-            <w14:solidFill>
-              <w14:schemeClr w14:val="tx1"/>
-            </w14:solidFill>
-          </w14:textFill>
-        </w:rPr>
-      </w:pPr>
-      <w:r>
-        <w:rPr>
-          <w:rFonts w:hint="default" w:ascii="Cascadia Mono" w:hAnsi="Cascadia Mono" w:eastAsia="Cascadia Mono"/>
-          <w:color w:val="000000" w:themeColor="text1"/>
-          <w:sz w:val="19"/>
-          <w:szCs w:val="24"/>
-          <w:highlight w:val="white"/>
-          <w14:textFill>
-            <w14:solidFill>
-              <w14:schemeClr w14:val="tx1"/>
-            </w14:solidFill>
-          </w14:textFill>
-        </w:rPr>
-        <w:t xml:space="preserve">        {</w:t>
-      </w:r>
-    </w:p>
-    <w:p>
-      <w:pPr>
-        <w:spacing w:beforeLines="0" w:afterLines="0"/>
-        <w:jc w:val="left"/>
-        <w:rPr>
-          <w:rFonts w:hint="default" w:ascii="Cascadia Mono" w:hAnsi="Cascadia Mono" w:eastAsia="Cascadia Mono"/>
-          <w:color w:val="000000" w:themeColor="text1"/>
-          <w:sz w:val="19"/>
-          <w:szCs w:val="24"/>
-          <w:highlight w:val="white"/>
-          <w14:textFill>
-            <w14:solidFill>
-              <w14:schemeClr w14:val="tx1"/>
-            </w14:solidFill>
-          </w14:textFill>
-        </w:rPr>
-      </w:pPr>
-      <w:r>
-        <w:rPr>
-          <w:rFonts w:hint="default" w:ascii="Cascadia Mono" w:hAnsi="Cascadia Mono" w:eastAsia="Cascadia Mono"/>
-          <w:color w:val="000000" w:themeColor="text1"/>
-          <w:sz w:val="19"/>
-          <w:szCs w:val="24"/>
-          <w:highlight w:val="white"/>
-          <w14:textFill>
-            <w14:solidFill>
-              <w14:schemeClr w14:val="tx1"/>
-            </w14:solidFill>
-          </w14:textFill>
-        </w:rPr>
-        <w:t xml:space="preserve">            return Enumerable.Range(1, 5).Select(index =&gt; new WeatherForecast</w:t>
-      </w:r>
-    </w:p>
-    <w:p>
-      <w:pPr>
-        <w:spacing w:beforeLines="0" w:afterLines="0"/>
-        <w:jc w:val="left"/>
-        <w:rPr>
-          <w:rFonts w:hint="default" w:ascii="Cascadia Mono" w:hAnsi="Cascadia Mono" w:eastAsia="Cascadia Mono"/>
-          <w:color w:val="000000" w:themeColor="text1"/>
-          <w:sz w:val="19"/>
-          <w:szCs w:val="24"/>
-          <w:highlight w:val="white"/>
-          <w14:textFill>
-            <w14:solidFill>
-              <w14:schemeClr w14:val="tx1"/>
-            </w14:solidFill>
-          </w14:textFill>
-        </w:rPr>
-      </w:pPr>
-      <w:r>
-        <w:rPr>
-          <w:rFonts w:hint="default" w:ascii="Cascadia Mono" w:hAnsi="Cascadia Mono" w:eastAsia="Cascadia Mono"/>
-          <w:color w:val="000000" w:themeColor="text1"/>
-          <w:sz w:val="19"/>
-          <w:szCs w:val="24"/>
-          <w:highlight w:val="white"/>
-          <w14:textFill>
-            <w14:solidFill>
-              <w14:schemeClr w14:val="tx1"/>
-            </w14:solidFill>
-          </w14:textFill>
-        </w:rPr>
-        <w:t xml:space="preserve">            {</w:t>
-      </w:r>
-    </w:p>
-    <w:p>
-      <w:pPr>
-        <w:spacing w:beforeLines="0" w:afterLines="0"/>
-        <w:jc w:val="left"/>
-        <w:rPr>
-          <w:rFonts w:hint="default" w:ascii="Cascadia Mono" w:hAnsi="Cascadia Mono" w:eastAsia="Cascadia Mono"/>
-          <w:color w:val="000000" w:themeColor="text1"/>
-          <w:sz w:val="19"/>
-          <w:szCs w:val="24"/>
-          <w:highlight w:val="white"/>
-          <w14:textFill>
-            <w14:solidFill>
-              <w14:schemeClr w14:val="tx1"/>
-            </w14:solidFill>
-          </w14:textFill>
-        </w:rPr>
-      </w:pPr>
-      <w:r>
-        <w:rPr>
-          <w:rFonts w:hint="default" w:ascii="Cascadia Mono" w:hAnsi="Cascadia Mono" w:eastAsia="Cascadia Mono"/>
-          <w:color w:val="000000" w:themeColor="text1"/>
-          <w:sz w:val="19"/>
-          <w:szCs w:val="24"/>
-          <w:highlight w:val="white"/>
-          <w14:textFill>
-            <w14:solidFill>
-              <w14:schemeClr w14:val="tx1"/>
-            </w14:solidFill>
-          </w14:textFill>
-        </w:rPr>
-        <w:t xml:space="preserve">                Date = DateOnly.FromDateTime(DateTime.Now.AddDays(index)),</w:t>
-      </w:r>
-    </w:p>
-    <w:p>
-      <w:pPr>
-        <w:spacing w:beforeLines="0" w:afterLines="0"/>
-        <w:jc w:val="left"/>
-        <w:rPr>
-          <w:rFonts w:hint="default" w:ascii="Cascadia Mono" w:hAnsi="Cascadia Mono" w:eastAsia="Cascadia Mono"/>
-          <w:color w:val="000000" w:themeColor="text1"/>
-          <w:sz w:val="19"/>
-          <w:szCs w:val="24"/>
-          <w:highlight w:val="white"/>
-          <w14:textFill>
-            <w14:solidFill>
-              <w14:schemeClr w14:val="tx1"/>
-            </w14:solidFill>
-          </w14:textFill>
-        </w:rPr>
-      </w:pPr>
-      <w:r>
-        <w:rPr>
-          <w:rFonts w:hint="default" w:ascii="Cascadia Mono" w:hAnsi="Cascadia Mono" w:eastAsia="Cascadia Mono"/>
-          <w:color w:val="000000" w:themeColor="text1"/>
-          <w:sz w:val="19"/>
-          <w:szCs w:val="24"/>
-          <w:highlight w:val="white"/>
-          <w14:textFill>
-            <w14:solidFill>
-              <w14:schemeClr w14:val="tx1"/>
-            </w14:solidFill>
-          </w14:textFill>
-        </w:rPr>
-        <w:t xml:space="preserve">                TemperatureC = Random.Shared.Next(-20, 55),</w:t>
-      </w:r>
-    </w:p>
-    <w:p>
-      <w:pPr>
-        <w:spacing w:beforeLines="0" w:afterLines="0"/>
-        <w:jc w:val="left"/>
-        <w:rPr>
-          <w:rFonts w:hint="default" w:ascii="Cascadia Mono" w:hAnsi="Cascadia Mono" w:eastAsia="Cascadia Mono"/>
-          <w:color w:val="000000" w:themeColor="text1"/>
-          <w:sz w:val="19"/>
-          <w:szCs w:val="24"/>
-          <w:highlight w:val="white"/>
-          <w14:textFill>
-            <w14:solidFill>
-              <w14:schemeClr w14:val="tx1"/>
-            </w14:solidFill>
-          </w14:textFill>
-        </w:rPr>
-      </w:pPr>
-      <w:r>
-        <w:rPr>
-          <w:rFonts w:hint="default" w:ascii="Cascadia Mono" w:hAnsi="Cascadia Mono" w:eastAsia="Cascadia Mono"/>
-          <w:color w:val="000000" w:themeColor="text1"/>
-          <w:sz w:val="19"/>
-          <w:szCs w:val="24"/>
-          <w:highlight w:val="white"/>
-          <w14:textFill>
-            <w14:solidFill>
-              <w14:schemeClr w14:val="tx1"/>
-            </w14:solidFill>
-          </w14:textFill>
-        </w:rPr>
-        <w:t xml:space="preserve">                Summary = Summaries[Random.Shared.Next(Summaries.Length)]</w:t>
-      </w:r>
-    </w:p>
-    <w:p>
-      <w:pPr>
-        <w:spacing w:beforeLines="0" w:afterLines="0"/>
-        <w:jc w:val="left"/>
-        <w:rPr>
-          <w:rFonts w:hint="default" w:ascii="Cascadia Mono" w:hAnsi="Cascadia Mono" w:eastAsia="Cascadia Mono"/>
-          <w:color w:val="000000" w:themeColor="text1"/>
-          <w:sz w:val="19"/>
-          <w:szCs w:val="24"/>
-          <w:highlight w:val="white"/>
-          <w14:textFill>
-            <w14:solidFill>
-              <w14:schemeClr w14:val="tx1"/>
-            </w14:solidFill>
-          </w14:textFill>
-        </w:rPr>
-      </w:pPr>
-      <w:r>
-        <w:rPr>
-          <w:rFonts w:hint="default" w:ascii="Cascadia Mono" w:hAnsi="Cascadia Mono" w:eastAsia="Cascadia Mono"/>
-          <w:color w:val="000000" w:themeColor="text1"/>
-          <w:sz w:val="19"/>
-          <w:szCs w:val="24"/>
-          <w:highlight w:val="white"/>
-          <w14:textFill>
-            <w14:solidFill>
-              <w14:schemeClr w14:val="tx1"/>
-            </w14:solidFill>
-          </w14:textFill>
-        </w:rPr>
-        <w:t xml:space="preserve">            })</w:t>
-      </w:r>
-    </w:p>
-    <w:p>
-      <w:pPr>
-        <w:spacing w:beforeLines="0" w:afterLines="0"/>
-        <w:jc w:val="left"/>
-        <w:rPr>
-          <w:rFonts w:hint="default" w:ascii="Cascadia Mono" w:hAnsi="Cascadia Mono" w:eastAsia="Cascadia Mono"/>
-          <w:color w:val="000000" w:themeColor="text1"/>
-          <w:sz w:val="19"/>
-          <w:szCs w:val="24"/>
-          <w:highlight w:val="white"/>
-          <w14:textFill>
-            <w14:solidFill>
-              <w14:schemeClr w14:val="tx1"/>
-            </w14:solidFill>
-          </w14:textFill>
-        </w:rPr>
-      </w:pPr>
-      <w:r>
-        <w:rPr>
-          <w:rFonts w:hint="default" w:ascii="Cascadia Mono" w:hAnsi="Cascadia Mono" w:eastAsia="Cascadia Mono"/>
-          <w:color w:val="000000" w:themeColor="text1"/>
-          <w:sz w:val="19"/>
-          <w:szCs w:val="24"/>
-          <w:highlight w:val="white"/>
-          <w14:textFill>
-            <w14:solidFill>
-              <w14:schemeClr w14:val="tx1"/>
-            </w14:solidFill>
-          </w14:textFill>
-        </w:rPr>
-        <w:t xml:space="preserve">            .ToArray();</w:t>
-      </w:r>
-    </w:p>
-    <w:p>
-      <w:pPr>
-        <w:spacing w:beforeLines="0" w:afterLines="0"/>
-        <w:jc w:val="left"/>
-        <w:rPr>
-          <w:rFonts w:hint="default" w:ascii="Cascadia Mono" w:hAnsi="Cascadia Mono" w:eastAsia="Cascadia Mono"/>
-          <w:color w:val="000000" w:themeColor="text1"/>
-          <w:sz w:val="19"/>
-          <w:szCs w:val="24"/>
-          <w:highlight w:val="white"/>
-          <w14:textFill>
-            <w14:solidFill>
-              <w14:schemeClr w14:val="tx1"/>
-            </w14:solidFill>
-          </w14:textFill>
-        </w:rPr>
-      </w:pPr>
-      <w:r>
-        <w:rPr>
-          <w:rFonts w:hint="default" w:ascii="Cascadia Mono" w:hAnsi="Cascadia Mono" w:eastAsia="Cascadia Mono"/>
-          <w:color w:val="000000" w:themeColor="text1"/>
-          <w:sz w:val="19"/>
-          <w:szCs w:val="24"/>
-          <w:highlight w:val="white"/>
-          <w14:textFill>
-            <w14:solidFill>
-              <w14:schemeClr w14:val="tx1"/>
-            </w14:solidFill>
-          </w14:textFill>
-        </w:rPr>
-        <w:t xml:space="preserve">        }</w:t>
-      </w:r>
-    </w:p>
-    <w:p>
-      <w:pPr>
-        <w:spacing w:beforeLines="0" w:afterLines="0"/>
-        <w:jc w:val="left"/>
-        <w:rPr>
-          <w:rFonts w:hint="default" w:ascii="Cascadia Mono" w:hAnsi="Cascadia Mono" w:eastAsia="Cascadia Mono"/>
-          <w:color w:val="000000" w:themeColor="text1"/>
-          <w:sz w:val="19"/>
-          <w:szCs w:val="24"/>
-          <w:highlight w:val="white"/>
-          <w14:textFill>
-            <w14:solidFill>
-              <w14:schemeClr w14:val="tx1"/>
-            </w14:solidFill>
-          </w14:textFill>
-        </w:rPr>
-      </w:pPr>
-      <w:r>
-        <w:rPr>
-          <w:rFonts w:hint="default" w:ascii="Cascadia Mono" w:hAnsi="Cascadia Mono" w:eastAsia="Cascadia Mono"/>
-          <w:color w:val="000000" w:themeColor="text1"/>
-          <w:sz w:val="19"/>
-          <w:szCs w:val="24"/>
-          <w:highlight w:val="white"/>
-          <w14:textFill>
-            <w14:solidFill>
-              <w14:schemeClr w14:val="tx1"/>
-            </w14:solidFill>
-          </w14:textFill>
-        </w:rPr>
         <w:t xml:space="preserve">    }</w:t>
       </w:r>
     </w:p>
@@ -9485,23 +9456,6 @@
         </w:rPr>
         <w:t>}</w:t>
       </w:r>
-    </w:p>
-    <w:p>
-      <w:pPr>
-        <w:rPr>
-          <w:rFonts w:hint="default" w:ascii="Cascadia Mono" w:hAnsi="Cascadia Mono" w:eastAsia="Cascadia Mono"/>
-          <w:color w:val="000000" w:themeColor="text1"/>
-          <w:sz w:val="19"/>
-          <w:szCs w:val="24"/>
-          <w:highlight w:val="white"/>
-          <w:lang w:val="en-US"/>
-          <w14:textFill>
-            <w14:solidFill>
-              <w14:schemeClr w14:val="tx1"/>
-            </w14:solidFill>
-          </w14:textFill>
-        </w:rPr>
-      </w:pPr>
     </w:p>
     <w:p>
       <w:pPr>
@@ -9568,6 +9522,981 @@
     </w:p>
     <w:p>
       <w:pPr>
+        <w:spacing w:beforeLines="0" w:afterLines="0"/>
+        <w:jc w:val="left"/>
+        <w:rPr>
+          <w:rFonts w:hint="default" w:ascii="Cascadia Mono" w:hAnsi="Cascadia Mono" w:eastAsia="Cascadia Mono"/>
+          <w:color w:val="000000" w:themeColor="text1"/>
+          <w:sz w:val="19"/>
+          <w:szCs w:val="24"/>
+          <w:highlight w:val="white"/>
+          <w14:textFill>
+            <w14:solidFill>
+              <w14:schemeClr w14:val="tx1"/>
+            </w14:solidFill>
+          </w14:textFill>
+        </w:rPr>
+      </w:pPr>
+      <w:r>
+        <w:rPr>
+          <w:rFonts w:hint="default" w:ascii="Cascadia Mono" w:hAnsi="Cascadia Mono" w:eastAsia="Cascadia Mono"/>
+          <w:color w:val="000000" w:themeColor="text1"/>
+          <w:sz w:val="19"/>
+          <w:szCs w:val="24"/>
+          <w:highlight w:val="white"/>
+          <w14:textFill>
+            <w14:solidFill>
+              <w14:schemeClr w14:val="tx1"/>
+            </w14:solidFill>
+          </w14:textFill>
+        </w:rPr>
+        <w:t>using Microsoft.AspNetCore.Mvc;</w:t>
+      </w:r>
+    </w:p>
+    <w:p>
+      <w:pPr>
+        <w:spacing w:beforeLines="0" w:afterLines="0"/>
+        <w:jc w:val="left"/>
+        <w:rPr>
+          <w:rFonts w:hint="default" w:ascii="Cascadia Mono" w:hAnsi="Cascadia Mono" w:eastAsia="Cascadia Mono"/>
+          <w:color w:val="000000" w:themeColor="text1"/>
+          <w:sz w:val="19"/>
+          <w:szCs w:val="24"/>
+          <w:highlight w:val="white"/>
+          <w14:textFill>
+            <w14:solidFill>
+              <w14:schemeClr w14:val="tx1"/>
+            </w14:solidFill>
+          </w14:textFill>
+        </w:rPr>
+      </w:pPr>
+    </w:p>
+    <w:p>
+      <w:pPr>
+        <w:spacing w:beforeLines="0" w:afterLines="0"/>
+        <w:jc w:val="left"/>
+        <w:rPr>
+          <w:rFonts w:hint="default" w:ascii="Cascadia Mono" w:hAnsi="Cascadia Mono" w:eastAsia="Cascadia Mono"/>
+          <w:color w:val="000000" w:themeColor="text1"/>
+          <w:sz w:val="19"/>
+          <w:szCs w:val="24"/>
+          <w:highlight w:val="white"/>
+          <w14:textFill>
+            <w14:solidFill>
+              <w14:schemeClr w14:val="tx1"/>
+            </w14:solidFill>
+          </w14:textFill>
+        </w:rPr>
+      </w:pPr>
+      <w:r>
+        <w:rPr>
+          <w:rFonts w:hint="default" w:ascii="Cascadia Mono" w:hAnsi="Cascadia Mono" w:eastAsia="Cascadia Mono"/>
+          <w:color w:val="000000" w:themeColor="text1"/>
+          <w:sz w:val="19"/>
+          <w:szCs w:val="24"/>
+          <w:highlight w:val="white"/>
+          <w14:textFill>
+            <w14:solidFill>
+              <w14:schemeClr w14:val="tx1"/>
+            </w14:solidFill>
+          </w14:textFill>
+        </w:rPr>
+        <w:t>namespace JwtAuthDemo.Controllers</w:t>
+      </w:r>
+    </w:p>
+    <w:p>
+      <w:pPr>
+        <w:spacing w:beforeLines="0" w:afterLines="0"/>
+        <w:jc w:val="left"/>
+        <w:rPr>
+          <w:rFonts w:hint="default" w:ascii="Cascadia Mono" w:hAnsi="Cascadia Mono" w:eastAsia="Cascadia Mono"/>
+          <w:color w:val="000000" w:themeColor="text1"/>
+          <w:sz w:val="19"/>
+          <w:szCs w:val="24"/>
+          <w:highlight w:val="white"/>
+          <w14:textFill>
+            <w14:solidFill>
+              <w14:schemeClr w14:val="tx1"/>
+            </w14:solidFill>
+          </w14:textFill>
+        </w:rPr>
+      </w:pPr>
+      <w:r>
+        <w:rPr>
+          <w:rFonts w:hint="default" w:ascii="Cascadia Mono" w:hAnsi="Cascadia Mono" w:eastAsia="Cascadia Mono"/>
+          <w:color w:val="000000" w:themeColor="text1"/>
+          <w:sz w:val="19"/>
+          <w:szCs w:val="24"/>
+          <w:highlight w:val="white"/>
+          <w14:textFill>
+            <w14:solidFill>
+              <w14:schemeClr w14:val="tx1"/>
+            </w14:solidFill>
+          </w14:textFill>
+        </w:rPr>
+        <w:t>{</w:t>
+      </w:r>
+    </w:p>
+    <w:p>
+      <w:pPr>
+        <w:spacing w:beforeLines="0" w:afterLines="0"/>
+        <w:jc w:val="left"/>
+        <w:rPr>
+          <w:rFonts w:hint="default" w:ascii="Cascadia Mono" w:hAnsi="Cascadia Mono" w:eastAsia="Cascadia Mono"/>
+          <w:color w:val="000000" w:themeColor="text1"/>
+          <w:sz w:val="19"/>
+          <w:szCs w:val="24"/>
+          <w:highlight w:val="white"/>
+          <w14:textFill>
+            <w14:solidFill>
+              <w14:schemeClr w14:val="tx1"/>
+            </w14:solidFill>
+          </w14:textFill>
+        </w:rPr>
+      </w:pPr>
+      <w:r>
+        <w:rPr>
+          <w:rFonts w:hint="default" w:ascii="Cascadia Mono" w:hAnsi="Cascadia Mono" w:eastAsia="Cascadia Mono"/>
+          <w:color w:val="000000" w:themeColor="text1"/>
+          <w:sz w:val="19"/>
+          <w:szCs w:val="24"/>
+          <w:highlight w:val="white"/>
+          <w14:textFill>
+            <w14:solidFill>
+              <w14:schemeClr w14:val="tx1"/>
+            </w14:solidFill>
+          </w14:textFill>
+        </w:rPr>
+        <w:t xml:space="preserve">    [ApiController]</w:t>
+      </w:r>
+    </w:p>
+    <w:p>
+      <w:pPr>
+        <w:spacing w:beforeLines="0" w:afterLines="0"/>
+        <w:jc w:val="left"/>
+        <w:rPr>
+          <w:rFonts w:hint="default" w:ascii="Cascadia Mono" w:hAnsi="Cascadia Mono" w:eastAsia="Cascadia Mono"/>
+          <w:color w:val="000000" w:themeColor="text1"/>
+          <w:sz w:val="19"/>
+          <w:szCs w:val="24"/>
+          <w:highlight w:val="white"/>
+          <w14:textFill>
+            <w14:solidFill>
+              <w14:schemeClr w14:val="tx1"/>
+            </w14:solidFill>
+          </w14:textFill>
+        </w:rPr>
+      </w:pPr>
+      <w:r>
+        <w:rPr>
+          <w:rFonts w:hint="default" w:ascii="Cascadia Mono" w:hAnsi="Cascadia Mono" w:eastAsia="Cascadia Mono"/>
+          <w:color w:val="000000" w:themeColor="text1"/>
+          <w:sz w:val="19"/>
+          <w:szCs w:val="24"/>
+          <w:highlight w:val="white"/>
+          <w14:textFill>
+            <w14:solidFill>
+              <w14:schemeClr w14:val="tx1"/>
+            </w14:solidFill>
+          </w14:textFill>
+        </w:rPr>
+        <w:t xml:space="preserve">    [Route("[controller]")]</w:t>
+      </w:r>
+    </w:p>
+    <w:p>
+      <w:pPr>
+        <w:spacing w:beforeLines="0" w:afterLines="0"/>
+        <w:jc w:val="left"/>
+        <w:rPr>
+          <w:rFonts w:hint="default" w:ascii="Cascadia Mono" w:hAnsi="Cascadia Mono" w:eastAsia="Cascadia Mono"/>
+          <w:color w:val="000000" w:themeColor="text1"/>
+          <w:sz w:val="19"/>
+          <w:szCs w:val="24"/>
+          <w:highlight w:val="white"/>
+          <w14:textFill>
+            <w14:solidFill>
+              <w14:schemeClr w14:val="tx1"/>
+            </w14:solidFill>
+          </w14:textFill>
+        </w:rPr>
+      </w:pPr>
+      <w:r>
+        <w:rPr>
+          <w:rFonts w:hint="default" w:ascii="Cascadia Mono" w:hAnsi="Cascadia Mono" w:eastAsia="Cascadia Mono"/>
+          <w:color w:val="000000" w:themeColor="text1"/>
+          <w:sz w:val="19"/>
+          <w:szCs w:val="24"/>
+          <w:highlight w:val="white"/>
+          <w14:textFill>
+            <w14:solidFill>
+              <w14:schemeClr w14:val="tx1"/>
+            </w14:solidFill>
+          </w14:textFill>
+        </w:rPr>
+        <w:t xml:space="preserve">    public class WeatherForecastController : ControllerBase</w:t>
+      </w:r>
+    </w:p>
+    <w:p>
+      <w:pPr>
+        <w:spacing w:beforeLines="0" w:afterLines="0"/>
+        <w:jc w:val="left"/>
+        <w:rPr>
+          <w:rFonts w:hint="default" w:ascii="Cascadia Mono" w:hAnsi="Cascadia Mono" w:eastAsia="Cascadia Mono"/>
+          <w:color w:val="000000" w:themeColor="text1"/>
+          <w:sz w:val="19"/>
+          <w:szCs w:val="24"/>
+          <w:highlight w:val="white"/>
+          <w14:textFill>
+            <w14:solidFill>
+              <w14:schemeClr w14:val="tx1"/>
+            </w14:solidFill>
+          </w14:textFill>
+        </w:rPr>
+      </w:pPr>
+      <w:r>
+        <w:rPr>
+          <w:rFonts w:hint="default" w:ascii="Cascadia Mono" w:hAnsi="Cascadia Mono" w:eastAsia="Cascadia Mono"/>
+          <w:color w:val="000000" w:themeColor="text1"/>
+          <w:sz w:val="19"/>
+          <w:szCs w:val="24"/>
+          <w:highlight w:val="white"/>
+          <w14:textFill>
+            <w14:solidFill>
+              <w14:schemeClr w14:val="tx1"/>
+            </w14:solidFill>
+          </w14:textFill>
+        </w:rPr>
+        <w:t xml:space="preserve">    {</w:t>
+      </w:r>
+    </w:p>
+    <w:p>
+      <w:pPr>
+        <w:spacing w:beforeLines="0" w:afterLines="0"/>
+        <w:jc w:val="left"/>
+        <w:rPr>
+          <w:rFonts w:hint="default" w:ascii="Cascadia Mono" w:hAnsi="Cascadia Mono" w:eastAsia="Cascadia Mono"/>
+          <w:color w:val="000000" w:themeColor="text1"/>
+          <w:sz w:val="19"/>
+          <w:szCs w:val="24"/>
+          <w:highlight w:val="white"/>
+          <w14:textFill>
+            <w14:solidFill>
+              <w14:schemeClr w14:val="tx1"/>
+            </w14:solidFill>
+          </w14:textFill>
+        </w:rPr>
+      </w:pPr>
+      <w:r>
+        <w:rPr>
+          <w:rFonts w:hint="default" w:ascii="Cascadia Mono" w:hAnsi="Cascadia Mono" w:eastAsia="Cascadia Mono"/>
+          <w:color w:val="000000" w:themeColor="text1"/>
+          <w:sz w:val="19"/>
+          <w:szCs w:val="24"/>
+          <w:highlight w:val="white"/>
+          <w14:textFill>
+            <w14:solidFill>
+              <w14:schemeClr w14:val="tx1"/>
+            </w14:solidFill>
+          </w14:textFill>
+        </w:rPr>
+        <w:t xml:space="preserve">        private static readonly string[] Summaries = new[]</w:t>
+      </w:r>
+    </w:p>
+    <w:p>
+      <w:pPr>
+        <w:spacing w:beforeLines="0" w:afterLines="0"/>
+        <w:jc w:val="left"/>
+        <w:rPr>
+          <w:rFonts w:hint="default" w:ascii="Cascadia Mono" w:hAnsi="Cascadia Mono" w:eastAsia="Cascadia Mono"/>
+          <w:color w:val="000000" w:themeColor="text1"/>
+          <w:sz w:val="19"/>
+          <w:szCs w:val="24"/>
+          <w:highlight w:val="white"/>
+          <w14:textFill>
+            <w14:solidFill>
+              <w14:schemeClr w14:val="tx1"/>
+            </w14:solidFill>
+          </w14:textFill>
+        </w:rPr>
+      </w:pPr>
+      <w:r>
+        <w:rPr>
+          <w:rFonts w:hint="default" w:ascii="Cascadia Mono" w:hAnsi="Cascadia Mono" w:eastAsia="Cascadia Mono"/>
+          <w:color w:val="000000" w:themeColor="text1"/>
+          <w:sz w:val="19"/>
+          <w:szCs w:val="24"/>
+          <w:highlight w:val="white"/>
+          <w14:textFill>
+            <w14:solidFill>
+              <w14:schemeClr w14:val="tx1"/>
+            </w14:solidFill>
+          </w14:textFill>
+        </w:rPr>
+        <w:t xml:space="preserve">        {</w:t>
+      </w:r>
+    </w:p>
+    <w:p>
+      <w:pPr>
+        <w:spacing w:beforeLines="0" w:afterLines="0"/>
+        <w:jc w:val="left"/>
+        <w:rPr>
+          <w:rFonts w:hint="default" w:ascii="Cascadia Mono" w:hAnsi="Cascadia Mono" w:eastAsia="Cascadia Mono"/>
+          <w:color w:val="000000" w:themeColor="text1"/>
+          <w:sz w:val="19"/>
+          <w:szCs w:val="24"/>
+          <w:highlight w:val="white"/>
+          <w14:textFill>
+            <w14:solidFill>
+              <w14:schemeClr w14:val="tx1"/>
+            </w14:solidFill>
+          </w14:textFill>
+        </w:rPr>
+      </w:pPr>
+      <w:r>
+        <w:rPr>
+          <w:rFonts w:hint="default" w:ascii="Cascadia Mono" w:hAnsi="Cascadia Mono" w:eastAsia="Cascadia Mono"/>
+          <w:color w:val="000000" w:themeColor="text1"/>
+          <w:sz w:val="19"/>
+          <w:szCs w:val="24"/>
+          <w:highlight w:val="white"/>
+          <w14:textFill>
+            <w14:solidFill>
+              <w14:schemeClr w14:val="tx1"/>
+            </w14:solidFill>
+          </w14:textFill>
+        </w:rPr>
+        <w:t xml:space="preserve">            "Utsav", "Bracing", "Chilly", "Cool", "Saxena", "Warm", "Balmy", "Hot", "6361856", "Scorching"</w:t>
+      </w:r>
+    </w:p>
+    <w:p>
+      <w:pPr>
+        <w:spacing w:beforeLines="0" w:afterLines="0"/>
+        <w:jc w:val="left"/>
+        <w:rPr>
+          <w:rFonts w:hint="default" w:ascii="Cascadia Mono" w:hAnsi="Cascadia Mono" w:eastAsia="Cascadia Mono"/>
+          <w:color w:val="000000" w:themeColor="text1"/>
+          <w:sz w:val="19"/>
+          <w:szCs w:val="24"/>
+          <w:highlight w:val="white"/>
+          <w14:textFill>
+            <w14:solidFill>
+              <w14:schemeClr w14:val="tx1"/>
+            </w14:solidFill>
+          </w14:textFill>
+        </w:rPr>
+      </w:pPr>
+      <w:r>
+        <w:rPr>
+          <w:rFonts w:hint="default" w:ascii="Cascadia Mono" w:hAnsi="Cascadia Mono" w:eastAsia="Cascadia Mono"/>
+          <w:color w:val="000000" w:themeColor="text1"/>
+          <w:sz w:val="19"/>
+          <w:szCs w:val="24"/>
+          <w:highlight w:val="white"/>
+          <w14:textFill>
+            <w14:solidFill>
+              <w14:schemeClr w14:val="tx1"/>
+            </w14:solidFill>
+          </w14:textFill>
+        </w:rPr>
+        <w:t xml:space="preserve">        };</w:t>
+      </w:r>
+    </w:p>
+    <w:p>
+      <w:pPr>
+        <w:spacing w:beforeLines="0" w:afterLines="0"/>
+        <w:jc w:val="left"/>
+        <w:rPr>
+          <w:rFonts w:hint="default" w:ascii="Cascadia Mono" w:hAnsi="Cascadia Mono" w:eastAsia="Cascadia Mono"/>
+          <w:color w:val="000000" w:themeColor="text1"/>
+          <w:sz w:val="19"/>
+          <w:szCs w:val="24"/>
+          <w:highlight w:val="white"/>
+          <w14:textFill>
+            <w14:solidFill>
+              <w14:schemeClr w14:val="tx1"/>
+            </w14:solidFill>
+          </w14:textFill>
+        </w:rPr>
+      </w:pPr>
+      <w:r>
+        <w:rPr>
+          <w:rFonts w:hint="default" w:ascii="Cascadia Mono" w:hAnsi="Cascadia Mono" w:eastAsia="Cascadia Mono"/>
+          <w:color w:val="000000" w:themeColor="text1"/>
+          <w:sz w:val="19"/>
+          <w:szCs w:val="24"/>
+          <w:highlight w:val="white"/>
+          <w14:textFill>
+            <w14:solidFill>
+              <w14:schemeClr w14:val="tx1"/>
+            </w14:solidFill>
+          </w14:textFill>
+        </w:rPr>
+        <w:t xml:space="preserve">        private readonly ILogger&lt;WeatherForecastController&gt; _logger;</w:t>
+      </w:r>
+    </w:p>
+    <w:p>
+      <w:pPr>
+        <w:spacing w:beforeLines="0" w:afterLines="0"/>
+        <w:jc w:val="left"/>
+        <w:rPr>
+          <w:rFonts w:hint="default" w:ascii="Cascadia Mono" w:hAnsi="Cascadia Mono" w:eastAsia="Cascadia Mono"/>
+          <w:color w:val="000000" w:themeColor="text1"/>
+          <w:sz w:val="19"/>
+          <w:szCs w:val="24"/>
+          <w:highlight w:val="white"/>
+          <w14:textFill>
+            <w14:solidFill>
+              <w14:schemeClr w14:val="tx1"/>
+            </w14:solidFill>
+          </w14:textFill>
+        </w:rPr>
+      </w:pPr>
+      <w:r>
+        <w:rPr>
+          <w:rFonts w:hint="default" w:ascii="Cascadia Mono" w:hAnsi="Cascadia Mono" w:eastAsia="Cascadia Mono"/>
+          <w:color w:val="000000" w:themeColor="text1"/>
+          <w:sz w:val="19"/>
+          <w:szCs w:val="24"/>
+          <w:highlight w:val="white"/>
+          <w14:textFill>
+            <w14:solidFill>
+              <w14:schemeClr w14:val="tx1"/>
+            </w14:solidFill>
+          </w14:textFill>
+        </w:rPr>
+        <w:t xml:space="preserve">        public WeatherForecastController(ILogger&lt;WeatherForecastController&gt; logger)</w:t>
+      </w:r>
+    </w:p>
+    <w:p>
+      <w:pPr>
+        <w:spacing w:beforeLines="0" w:afterLines="0"/>
+        <w:jc w:val="left"/>
+        <w:rPr>
+          <w:rFonts w:hint="default" w:ascii="Cascadia Mono" w:hAnsi="Cascadia Mono" w:eastAsia="Cascadia Mono"/>
+          <w:color w:val="000000" w:themeColor="text1"/>
+          <w:sz w:val="19"/>
+          <w:szCs w:val="24"/>
+          <w:highlight w:val="white"/>
+          <w14:textFill>
+            <w14:solidFill>
+              <w14:schemeClr w14:val="tx1"/>
+            </w14:solidFill>
+          </w14:textFill>
+        </w:rPr>
+      </w:pPr>
+      <w:r>
+        <w:rPr>
+          <w:rFonts w:hint="default" w:ascii="Cascadia Mono" w:hAnsi="Cascadia Mono" w:eastAsia="Cascadia Mono"/>
+          <w:color w:val="000000" w:themeColor="text1"/>
+          <w:sz w:val="19"/>
+          <w:szCs w:val="24"/>
+          <w:highlight w:val="white"/>
+          <w14:textFill>
+            <w14:solidFill>
+              <w14:schemeClr w14:val="tx1"/>
+            </w14:solidFill>
+          </w14:textFill>
+        </w:rPr>
+        <w:t xml:space="preserve">        {</w:t>
+      </w:r>
+    </w:p>
+    <w:p>
+      <w:pPr>
+        <w:spacing w:beforeLines="0" w:afterLines="0"/>
+        <w:jc w:val="left"/>
+        <w:rPr>
+          <w:rFonts w:hint="default" w:ascii="Cascadia Mono" w:hAnsi="Cascadia Mono" w:eastAsia="Cascadia Mono"/>
+          <w:color w:val="000000" w:themeColor="text1"/>
+          <w:sz w:val="19"/>
+          <w:szCs w:val="24"/>
+          <w:highlight w:val="white"/>
+          <w14:textFill>
+            <w14:solidFill>
+              <w14:schemeClr w14:val="tx1"/>
+            </w14:solidFill>
+          </w14:textFill>
+        </w:rPr>
+      </w:pPr>
+      <w:r>
+        <w:rPr>
+          <w:rFonts w:hint="default" w:ascii="Cascadia Mono" w:hAnsi="Cascadia Mono" w:eastAsia="Cascadia Mono"/>
+          <w:color w:val="000000" w:themeColor="text1"/>
+          <w:sz w:val="19"/>
+          <w:szCs w:val="24"/>
+          <w:highlight w:val="white"/>
+          <w14:textFill>
+            <w14:solidFill>
+              <w14:schemeClr w14:val="tx1"/>
+            </w14:solidFill>
+          </w14:textFill>
+        </w:rPr>
+        <w:t xml:space="preserve">            _logger = logger;</w:t>
+      </w:r>
+    </w:p>
+    <w:p>
+      <w:pPr>
+        <w:spacing w:beforeLines="0" w:afterLines="0"/>
+        <w:jc w:val="left"/>
+        <w:rPr>
+          <w:rFonts w:hint="default" w:ascii="Cascadia Mono" w:hAnsi="Cascadia Mono" w:eastAsia="Cascadia Mono"/>
+          <w:color w:val="000000" w:themeColor="text1"/>
+          <w:sz w:val="19"/>
+          <w:szCs w:val="24"/>
+          <w:highlight w:val="white"/>
+          <w14:textFill>
+            <w14:solidFill>
+              <w14:schemeClr w14:val="tx1"/>
+            </w14:solidFill>
+          </w14:textFill>
+        </w:rPr>
+      </w:pPr>
+      <w:r>
+        <w:rPr>
+          <w:rFonts w:hint="default" w:ascii="Cascadia Mono" w:hAnsi="Cascadia Mono" w:eastAsia="Cascadia Mono"/>
+          <w:color w:val="000000" w:themeColor="text1"/>
+          <w:sz w:val="19"/>
+          <w:szCs w:val="24"/>
+          <w:highlight w:val="white"/>
+          <w14:textFill>
+            <w14:solidFill>
+              <w14:schemeClr w14:val="tx1"/>
+            </w14:solidFill>
+          </w14:textFill>
+        </w:rPr>
+        <w:t xml:space="preserve">        }</w:t>
+      </w:r>
+    </w:p>
+    <w:p>
+      <w:pPr>
+        <w:spacing w:beforeLines="0" w:afterLines="0"/>
+        <w:jc w:val="left"/>
+        <w:rPr>
+          <w:rFonts w:hint="default" w:ascii="Cascadia Mono" w:hAnsi="Cascadia Mono" w:eastAsia="Cascadia Mono"/>
+          <w:color w:val="000000" w:themeColor="text1"/>
+          <w:sz w:val="19"/>
+          <w:szCs w:val="24"/>
+          <w:highlight w:val="white"/>
+          <w14:textFill>
+            <w14:solidFill>
+              <w14:schemeClr w14:val="tx1"/>
+            </w14:solidFill>
+          </w14:textFill>
+        </w:rPr>
+      </w:pPr>
+      <w:r>
+        <w:rPr>
+          <w:rFonts w:hint="default" w:ascii="Cascadia Mono" w:hAnsi="Cascadia Mono" w:eastAsia="Cascadia Mono"/>
+          <w:color w:val="000000" w:themeColor="text1"/>
+          <w:sz w:val="19"/>
+          <w:szCs w:val="24"/>
+          <w:highlight w:val="white"/>
+          <w14:textFill>
+            <w14:solidFill>
+              <w14:schemeClr w14:val="tx1"/>
+            </w14:solidFill>
+          </w14:textFill>
+        </w:rPr>
+        <w:t xml:space="preserve">        [HttpGet(Name = "GetWeatherForecast")]</w:t>
+      </w:r>
+    </w:p>
+    <w:p>
+      <w:pPr>
+        <w:spacing w:beforeLines="0" w:afterLines="0"/>
+        <w:jc w:val="left"/>
+        <w:rPr>
+          <w:rFonts w:hint="default" w:ascii="Cascadia Mono" w:hAnsi="Cascadia Mono" w:eastAsia="Cascadia Mono"/>
+          <w:color w:val="000000" w:themeColor="text1"/>
+          <w:sz w:val="19"/>
+          <w:szCs w:val="24"/>
+          <w:highlight w:val="white"/>
+          <w14:textFill>
+            <w14:solidFill>
+              <w14:schemeClr w14:val="tx1"/>
+            </w14:solidFill>
+          </w14:textFill>
+        </w:rPr>
+      </w:pPr>
+      <w:r>
+        <w:rPr>
+          <w:rFonts w:hint="default" w:ascii="Cascadia Mono" w:hAnsi="Cascadia Mono" w:eastAsia="Cascadia Mono"/>
+          <w:color w:val="000000" w:themeColor="text1"/>
+          <w:sz w:val="19"/>
+          <w:szCs w:val="24"/>
+          <w:highlight w:val="white"/>
+          <w14:textFill>
+            <w14:solidFill>
+              <w14:schemeClr w14:val="tx1"/>
+            </w14:solidFill>
+          </w14:textFill>
+        </w:rPr>
+        <w:t xml:space="preserve">        public IEnumerable&lt;WeatherForecast&gt; Get()</w:t>
+      </w:r>
+    </w:p>
+    <w:p>
+      <w:pPr>
+        <w:spacing w:beforeLines="0" w:afterLines="0"/>
+        <w:jc w:val="left"/>
+        <w:rPr>
+          <w:rFonts w:hint="default" w:ascii="Cascadia Mono" w:hAnsi="Cascadia Mono" w:eastAsia="Cascadia Mono"/>
+          <w:color w:val="000000" w:themeColor="text1"/>
+          <w:sz w:val="19"/>
+          <w:szCs w:val="24"/>
+          <w:highlight w:val="white"/>
+          <w14:textFill>
+            <w14:solidFill>
+              <w14:schemeClr w14:val="tx1"/>
+            </w14:solidFill>
+          </w14:textFill>
+        </w:rPr>
+      </w:pPr>
+      <w:r>
+        <w:rPr>
+          <w:rFonts w:hint="default" w:ascii="Cascadia Mono" w:hAnsi="Cascadia Mono" w:eastAsia="Cascadia Mono"/>
+          <w:color w:val="000000" w:themeColor="text1"/>
+          <w:sz w:val="19"/>
+          <w:szCs w:val="24"/>
+          <w:highlight w:val="white"/>
+          <w14:textFill>
+            <w14:solidFill>
+              <w14:schemeClr w14:val="tx1"/>
+            </w14:solidFill>
+          </w14:textFill>
+        </w:rPr>
+        <w:t xml:space="preserve">        {</w:t>
+      </w:r>
+    </w:p>
+    <w:p>
+      <w:pPr>
+        <w:spacing w:beforeLines="0" w:afterLines="0"/>
+        <w:jc w:val="left"/>
+        <w:rPr>
+          <w:rFonts w:hint="default" w:ascii="Cascadia Mono" w:hAnsi="Cascadia Mono" w:eastAsia="Cascadia Mono"/>
+          <w:color w:val="000000" w:themeColor="text1"/>
+          <w:sz w:val="19"/>
+          <w:szCs w:val="24"/>
+          <w:highlight w:val="white"/>
+          <w14:textFill>
+            <w14:solidFill>
+              <w14:schemeClr w14:val="tx1"/>
+            </w14:solidFill>
+          </w14:textFill>
+        </w:rPr>
+      </w:pPr>
+      <w:r>
+        <w:rPr>
+          <w:rFonts w:hint="default" w:ascii="Cascadia Mono" w:hAnsi="Cascadia Mono" w:eastAsia="Cascadia Mono"/>
+          <w:color w:val="000000" w:themeColor="text1"/>
+          <w:sz w:val="19"/>
+          <w:szCs w:val="24"/>
+          <w:highlight w:val="white"/>
+          <w14:textFill>
+            <w14:solidFill>
+              <w14:schemeClr w14:val="tx1"/>
+            </w14:solidFill>
+          </w14:textFill>
+        </w:rPr>
+        <w:t xml:space="preserve">            return Enumerable.Range(1, 5).Select(index =&gt; new WeatherForecast</w:t>
+      </w:r>
+    </w:p>
+    <w:p>
+      <w:pPr>
+        <w:spacing w:beforeLines="0" w:afterLines="0"/>
+        <w:jc w:val="left"/>
+        <w:rPr>
+          <w:rFonts w:hint="default" w:ascii="Cascadia Mono" w:hAnsi="Cascadia Mono" w:eastAsia="Cascadia Mono"/>
+          <w:color w:val="000000" w:themeColor="text1"/>
+          <w:sz w:val="19"/>
+          <w:szCs w:val="24"/>
+          <w:highlight w:val="white"/>
+          <w14:textFill>
+            <w14:solidFill>
+              <w14:schemeClr w14:val="tx1"/>
+            </w14:solidFill>
+          </w14:textFill>
+        </w:rPr>
+      </w:pPr>
+      <w:r>
+        <w:rPr>
+          <w:rFonts w:hint="default" w:ascii="Cascadia Mono" w:hAnsi="Cascadia Mono" w:eastAsia="Cascadia Mono"/>
+          <w:color w:val="000000" w:themeColor="text1"/>
+          <w:sz w:val="19"/>
+          <w:szCs w:val="24"/>
+          <w:highlight w:val="white"/>
+          <w14:textFill>
+            <w14:solidFill>
+              <w14:schemeClr w14:val="tx1"/>
+            </w14:solidFill>
+          </w14:textFill>
+        </w:rPr>
+        <w:t xml:space="preserve">            {</w:t>
+      </w:r>
+    </w:p>
+    <w:p>
+      <w:pPr>
+        <w:spacing w:beforeLines="0" w:afterLines="0"/>
+        <w:jc w:val="left"/>
+        <w:rPr>
+          <w:rFonts w:hint="default" w:ascii="Cascadia Mono" w:hAnsi="Cascadia Mono" w:eastAsia="Cascadia Mono"/>
+          <w:color w:val="000000" w:themeColor="text1"/>
+          <w:sz w:val="19"/>
+          <w:szCs w:val="24"/>
+          <w:highlight w:val="white"/>
+          <w14:textFill>
+            <w14:solidFill>
+              <w14:schemeClr w14:val="tx1"/>
+            </w14:solidFill>
+          </w14:textFill>
+        </w:rPr>
+      </w:pPr>
+      <w:r>
+        <w:rPr>
+          <w:rFonts w:hint="default" w:ascii="Cascadia Mono" w:hAnsi="Cascadia Mono" w:eastAsia="Cascadia Mono"/>
+          <w:color w:val="000000" w:themeColor="text1"/>
+          <w:sz w:val="19"/>
+          <w:szCs w:val="24"/>
+          <w:highlight w:val="white"/>
+          <w14:textFill>
+            <w14:solidFill>
+              <w14:schemeClr w14:val="tx1"/>
+            </w14:solidFill>
+          </w14:textFill>
+        </w:rPr>
+        <w:t xml:space="preserve">                Date = DateOnly.FromDateTime(DateTime.Now.AddDays(index)),</w:t>
+      </w:r>
+    </w:p>
+    <w:p>
+      <w:pPr>
+        <w:spacing w:beforeLines="0" w:afterLines="0"/>
+        <w:jc w:val="left"/>
+        <w:rPr>
+          <w:rFonts w:hint="default" w:ascii="Cascadia Mono" w:hAnsi="Cascadia Mono" w:eastAsia="Cascadia Mono"/>
+          <w:color w:val="000000" w:themeColor="text1"/>
+          <w:sz w:val="19"/>
+          <w:szCs w:val="24"/>
+          <w:highlight w:val="white"/>
+          <w14:textFill>
+            <w14:solidFill>
+              <w14:schemeClr w14:val="tx1"/>
+            </w14:solidFill>
+          </w14:textFill>
+        </w:rPr>
+      </w:pPr>
+      <w:r>
+        <w:rPr>
+          <w:rFonts w:hint="default" w:ascii="Cascadia Mono" w:hAnsi="Cascadia Mono" w:eastAsia="Cascadia Mono"/>
+          <w:color w:val="000000" w:themeColor="text1"/>
+          <w:sz w:val="19"/>
+          <w:szCs w:val="24"/>
+          <w:highlight w:val="white"/>
+          <w14:textFill>
+            <w14:solidFill>
+              <w14:schemeClr w14:val="tx1"/>
+            </w14:solidFill>
+          </w14:textFill>
+        </w:rPr>
+        <w:t xml:space="preserve">                TemperatureC = Random.Shared.Next(-20, 55),</w:t>
+      </w:r>
+    </w:p>
+    <w:p>
+      <w:pPr>
+        <w:spacing w:beforeLines="0" w:afterLines="0"/>
+        <w:jc w:val="left"/>
+        <w:rPr>
+          <w:rFonts w:hint="default" w:ascii="Cascadia Mono" w:hAnsi="Cascadia Mono" w:eastAsia="Cascadia Mono"/>
+          <w:color w:val="000000" w:themeColor="text1"/>
+          <w:sz w:val="19"/>
+          <w:szCs w:val="24"/>
+          <w:highlight w:val="white"/>
+          <w14:textFill>
+            <w14:solidFill>
+              <w14:schemeClr w14:val="tx1"/>
+            </w14:solidFill>
+          </w14:textFill>
+        </w:rPr>
+      </w:pPr>
+      <w:r>
+        <w:rPr>
+          <w:rFonts w:hint="default" w:ascii="Cascadia Mono" w:hAnsi="Cascadia Mono" w:eastAsia="Cascadia Mono"/>
+          <w:color w:val="000000" w:themeColor="text1"/>
+          <w:sz w:val="19"/>
+          <w:szCs w:val="24"/>
+          <w:highlight w:val="white"/>
+          <w14:textFill>
+            <w14:solidFill>
+              <w14:schemeClr w14:val="tx1"/>
+            </w14:solidFill>
+          </w14:textFill>
+        </w:rPr>
+        <w:t xml:space="preserve">                Summary = Summaries[Random.Shared.Next(Summaries.Length)]</w:t>
+      </w:r>
+    </w:p>
+    <w:p>
+      <w:pPr>
+        <w:spacing w:beforeLines="0" w:afterLines="0"/>
+        <w:jc w:val="left"/>
+        <w:rPr>
+          <w:rFonts w:hint="default" w:ascii="Cascadia Mono" w:hAnsi="Cascadia Mono" w:eastAsia="Cascadia Mono"/>
+          <w:color w:val="000000" w:themeColor="text1"/>
+          <w:sz w:val="19"/>
+          <w:szCs w:val="24"/>
+          <w:highlight w:val="white"/>
+          <w14:textFill>
+            <w14:solidFill>
+              <w14:schemeClr w14:val="tx1"/>
+            </w14:solidFill>
+          </w14:textFill>
+        </w:rPr>
+      </w:pPr>
+      <w:r>
+        <w:rPr>
+          <w:rFonts w:hint="default" w:ascii="Cascadia Mono" w:hAnsi="Cascadia Mono" w:eastAsia="Cascadia Mono"/>
+          <w:color w:val="000000" w:themeColor="text1"/>
+          <w:sz w:val="19"/>
+          <w:szCs w:val="24"/>
+          <w:highlight w:val="white"/>
+          <w14:textFill>
+            <w14:solidFill>
+              <w14:schemeClr w14:val="tx1"/>
+            </w14:solidFill>
+          </w14:textFill>
+        </w:rPr>
+        <w:t xml:space="preserve">            })</w:t>
+      </w:r>
+    </w:p>
+    <w:p>
+      <w:pPr>
+        <w:spacing w:beforeLines="0" w:afterLines="0"/>
+        <w:jc w:val="left"/>
+        <w:rPr>
+          <w:rFonts w:hint="default" w:ascii="Cascadia Mono" w:hAnsi="Cascadia Mono" w:eastAsia="Cascadia Mono"/>
+          <w:color w:val="000000" w:themeColor="text1"/>
+          <w:sz w:val="19"/>
+          <w:szCs w:val="24"/>
+          <w:highlight w:val="white"/>
+          <w14:textFill>
+            <w14:solidFill>
+              <w14:schemeClr w14:val="tx1"/>
+            </w14:solidFill>
+          </w14:textFill>
+        </w:rPr>
+      </w:pPr>
+      <w:r>
+        <w:rPr>
+          <w:rFonts w:hint="default" w:ascii="Cascadia Mono" w:hAnsi="Cascadia Mono" w:eastAsia="Cascadia Mono"/>
+          <w:color w:val="000000" w:themeColor="text1"/>
+          <w:sz w:val="19"/>
+          <w:szCs w:val="24"/>
+          <w:highlight w:val="white"/>
+          <w14:textFill>
+            <w14:solidFill>
+              <w14:schemeClr w14:val="tx1"/>
+            </w14:solidFill>
+          </w14:textFill>
+        </w:rPr>
+        <w:t xml:space="preserve">            .ToArray();</w:t>
+      </w:r>
+    </w:p>
+    <w:p>
+      <w:pPr>
+        <w:spacing w:beforeLines="0" w:afterLines="0"/>
+        <w:jc w:val="left"/>
+        <w:rPr>
+          <w:rFonts w:hint="default" w:ascii="Cascadia Mono" w:hAnsi="Cascadia Mono" w:eastAsia="Cascadia Mono"/>
+          <w:color w:val="000000" w:themeColor="text1"/>
+          <w:sz w:val="19"/>
+          <w:szCs w:val="24"/>
+          <w:highlight w:val="white"/>
+          <w14:textFill>
+            <w14:solidFill>
+              <w14:schemeClr w14:val="tx1"/>
+            </w14:solidFill>
+          </w14:textFill>
+        </w:rPr>
+      </w:pPr>
+      <w:r>
+        <w:rPr>
+          <w:rFonts w:hint="default" w:ascii="Cascadia Mono" w:hAnsi="Cascadia Mono" w:eastAsia="Cascadia Mono"/>
+          <w:color w:val="000000" w:themeColor="text1"/>
+          <w:sz w:val="19"/>
+          <w:szCs w:val="24"/>
+          <w:highlight w:val="white"/>
+          <w14:textFill>
+            <w14:solidFill>
+              <w14:schemeClr w14:val="tx1"/>
+            </w14:solidFill>
+          </w14:textFill>
+        </w:rPr>
+        <w:t xml:space="preserve">        }</w:t>
+      </w:r>
+    </w:p>
+    <w:p>
+      <w:pPr>
+        <w:spacing w:beforeLines="0" w:afterLines="0"/>
+        <w:jc w:val="left"/>
+        <w:rPr>
+          <w:rFonts w:hint="default" w:ascii="Cascadia Mono" w:hAnsi="Cascadia Mono" w:eastAsia="Cascadia Mono"/>
+          <w:color w:val="000000" w:themeColor="text1"/>
+          <w:sz w:val="19"/>
+          <w:szCs w:val="24"/>
+          <w:highlight w:val="white"/>
+          <w14:textFill>
+            <w14:solidFill>
+              <w14:schemeClr w14:val="tx1"/>
+            </w14:solidFill>
+          </w14:textFill>
+        </w:rPr>
+      </w:pPr>
+      <w:r>
+        <w:rPr>
+          <w:rFonts w:hint="default" w:ascii="Cascadia Mono" w:hAnsi="Cascadia Mono" w:eastAsia="Cascadia Mono"/>
+          <w:color w:val="000000" w:themeColor="text1"/>
+          <w:sz w:val="19"/>
+          <w:szCs w:val="24"/>
+          <w:highlight w:val="white"/>
+          <w14:textFill>
+            <w14:solidFill>
+              <w14:schemeClr w14:val="tx1"/>
+            </w14:solidFill>
+          </w14:textFill>
+        </w:rPr>
+        <w:t xml:space="preserve">    }</w:t>
+      </w:r>
+    </w:p>
+    <w:p>
+      <w:pPr>
+        <w:spacing w:beforeLines="0" w:afterLines="0"/>
+        <w:jc w:val="left"/>
+        <w:rPr>
+          <w:rFonts w:hint="default" w:ascii="Cascadia Mono" w:hAnsi="Cascadia Mono" w:eastAsia="Cascadia Mono"/>
+          <w:color w:val="000000" w:themeColor="text1"/>
+          <w:sz w:val="19"/>
+          <w:szCs w:val="24"/>
+          <w:highlight w:val="white"/>
+          <w14:textFill>
+            <w14:solidFill>
+              <w14:schemeClr w14:val="tx1"/>
+            </w14:solidFill>
+          </w14:textFill>
+        </w:rPr>
+      </w:pPr>
+      <w:r>
+        <w:rPr>
+          <w:rFonts w:hint="default" w:ascii="Cascadia Mono" w:hAnsi="Cascadia Mono" w:eastAsia="Cascadia Mono"/>
+          <w:color w:val="000000" w:themeColor="text1"/>
+          <w:sz w:val="19"/>
+          <w:szCs w:val="24"/>
+          <w:highlight w:val="white"/>
+          <w14:textFill>
+            <w14:solidFill>
+              <w14:schemeClr w14:val="tx1"/>
+            </w14:solidFill>
+          </w14:textFill>
+        </w:rPr>
+        <w:t>}</w:t>
+      </w:r>
+    </w:p>
+    <w:p>
+      <w:pPr>
         <w:rPr>
           <w:rFonts w:hint="default" w:ascii="Cascadia Mono" w:hAnsi="Cascadia Mono" w:eastAsia="Cascadia Mono"/>
           <w:color w:val="000000" w:themeColor="text1"/>
@@ -9585,983 +10514,6 @@
     </w:p>
     <w:p>
       <w:pPr>
-        <w:spacing w:beforeLines="0" w:afterLines="0"/>
-        <w:jc w:val="left"/>
-        <w:rPr>
-          <w:rFonts w:hint="default" w:ascii="Cascadia Mono" w:hAnsi="Cascadia Mono" w:eastAsia="Cascadia Mono"/>
-          <w:color w:val="000000" w:themeColor="text1"/>
-          <w:sz w:val="19"/>
-          <w:szCs w:val="24"/>
-          <w:highlight w:val="white"/>
-          <w14:textFill>
-            <w14:solidFill>
-              <w14:schemeClr w14:val="tx1"/>
-            </w14:solidFill>
-          </w14:textFill>
-        </w:rPr>
-      </w:pPr>
-      <w:r>
-        <w:rPr>
-          <w:rFonts w:hint="default" w:ascii="Cascadia Mono" w:hAnsi="Cascadia Mono" w:eastAsia="Cascadia Mono"/>
-          <w:color w:val="000000" w:themeColor="text1"/>
-          <w:sz w:val="19"/>
-          <w:szCs w:val="24"/>
-          <w:highlight w:val="white"/>
-          <w14:textFill>
-            <w14:solidFill>
-              <w14:schemeClr w14:val="tx1"/>
-            </w14:solidFill>
-          </w14:textFill>
-        </w:rPr>
-        <w:t>using Microsoft.AspNetCore.Mvc;</w:t>
-      </w:r>
-    </w:p>
-    <w:p>
-      <w:pPr>
-        <w:spacing w:beforeLines="0" w:afterLines="0"/>
-        <w:jc w:val="left"/>
-        <w:rPr>
-          <w:rFonts w:hint="default" w:ascii="Cascadia Mono" w:hAnsi="Cascadia Mono" w:eastAsia="Cascadia Mono"/>
-          <w:color w:val="000000" w:themeColor="text1"/>
-          <w:sz w:val="19"/>
-          <w:szCs w:val="24"/>
-          <w:highlight w:val="white"/>
-          <w14:textFill>
-            <w14:solidFill>
-              <w14:schemeClr w14:val="tx1"/>
-            </w14:solidFill>
-          </w14:textFill>
-        </w:rPr>
-      </w:pPr>
-    </w:p>
-    <w:p>
-      <w:pPr>
-        <w:spacing w:beforeLines="0" w:afterLines="0"/>
-        <w:jc w:val="left"/>
-        <w:rPr>
-          <w:rFonts w:hint="default" w:ascii="Cascadia Mono" w:hAnsi="Cascadia Mono" w:eastAsia="Cascadia Mono"/>
-          <w:color w:val="000000" w:themeColor="text1"/>
-          <w:sz w:val="19"/>
-          <w:szCs w:val="24"/>
-          <w:highlight w:val="white"/>
-          <w14:textFill>
-            <w14:solidFill>
-              <w14:schemeClr w14:val="tx1"/>
-            </w14:solidFill>
-          </w14:textFill>
-        </w:rPr>
-      </w:pPr>
-      <w:r>
-        <w:rPr>
-          <w:rFonts w:hint="default" w:ascii="Cascadia Mono" w:hAnsi="Cascadia Mono" w:eastAsia="Cascadia Mono"/>
-          <w:color w:val="000000" w:themeColor="text1"/>
-          <w:sz w:val="19"/>
-          <w:szCs w:val="24"/>
-          <w:highlight w:val="white"/>
-          <w14:textFill>
-            <w14:solidFill>
-              <w14:schemeClr w14:val="tx1"/>
-            </w14:solidFill>
-          </w14:textFill>
-        </w:rPr>
-        <w:t>namespace JwtAuthDemo.Controllers</w:t>
-      </w:r>
-    </w:p>
-    <w:p>
-      <w:pPr>
-        <w:spacing w:beforeLines="0" w:afterLines="0"/>
-        <w:jc w:val="left"/>
-        <w:rPr>
-          <w:rFonts w:hint="default" w:ascii="Cascadia Mono" w:hAnsi="Cascadia Mono" w:eastAsia="Cascadia Mono"/>
-          <w:color w:val="000000" w:themeColor="text1"/>
-          <w:sz w:val="19"/>
-          <w:szCs w:val="24"/>
-          <w:highlight w:val="white"/>
-          <w14:textFill>
-            <w14:solidFill>
-              <w14:schemeClr w14:val="tx1"/>
-            </w14:solidFill>
-          </w14:textFill>
-        </w:rPr>
-      </w:pPr>
-      <w:r>
-        <w:rPr>
-          <w:rFonts w:hint="default" w:ascii="Cascadia Mono" w:hAnsi="Cascadia Mono" w:eastAsia="Cascadia Mono"/>
-          <w:color w:val="000000" w:themeColor="text1"/>
-          <w:sz w:val="19"/>
-          <w:szCs w:val="24"/>
-          <w:highlight w:val="white"/>
-          <w14:textFill>
-            <w14:solidFill>
-              <w14:schemeClr w14:val="tx1"/>
-            </w14:solidFill>
-          </w14:textFill>
-        </w:rPr>
-        <w:t>{</w:t>
-      </w:r>
-    </w:p>
-    <w:p>
-      <w:pPr>
-        <w:spacing w:beforeLines="0" w:afterLines="0"/>
-        <w:jc w:val="left"/>
-        <w:rPr>
-          <w:rFonts w:hint="default" w:ascii="Cascadia Mono" w:hAnsi="Cascadia Mono" w:eastAsia="Cascadia Mono"/>
-          <w:color w:val="000000" w:themeColor="text1"/>
-          <w:sz w:val="19"/>
-          <w:szCs w:val="24"/>
-          <w:highlight w:val="white"/>
-          <w14:textFill>
-            <w14:solidFill>
-              <w14:schemeClr w14:val="tx1"/>
-            </w14:solidFill>
-          </w14:textFill>
-        </w:rPr>
-      </w:pPr>
-      <w:r>
-        <w:rPr>
-          <w:rFonts w:hint="default" w:ascii="Cascadia Mono" w:hAnsi="Cascadia Mono" w:eastAsia="Cascadia Mono"/>
-          <w:color w:val="000000" w:themeColor="text1"/>
-          <w:sz w:val="19"/>
-          <w:szCs w:val="24"/>
-          <w:highlight w:val="white"/>
-          <w14:textFill>
-            <w14:solidFill>
-              <w14:schemeClr w14:val="tx1"/>
-            </w14:solidFill>
-          </w14:textFill>
-        </w:rPr>
-        <w:t xml:space="preserve">    [ApiController]</w:t>
-      </w:r>
-    </w:p>
-    <w:p>
-      <w:pPr>
-        <w:spacing w:beforeLines="0" w:afterLines="0"/>
-        <w:jc w:val="left"/>
-        <w:rPr>
-          <w:rFonts w:hint="default" w:ascii="Cascadia Mono" w:hAnsi="Cascadia Mono" w:eastAsia="Cascadia Mono"/>
-          <w:color w:val="000000" w:themeColor="text1"/>
-          <w:sz w:val="19"/>
-          <w:szCs w:val="24"/>
-          <w:highlight w:val="white"/>
-          <w14:textFill>
-            <w14:solidFill>
-              <w14:schemeClr w14:val="tx1"/>
-            </w14:solidFill>
-          </w14:textFill>
-        </w:rPr>
-      </w:pPr>
-      <w:r>
-        <w:rPr>
-          <w:rFonts w:hint="default" w:ascii="Cascadia Mono" w:hAnsi="Cascadia Mono" w:eastAsia="Cascadia Mono"/>
-          <w:color w:val="000000" w:themeColor="text1"/>
-          <w:sz w:val="19"/>
-          <w:szCs w:val="24"/>
-          <w:highlight w:val="white"/>
-          <w14:textFill>
-            <w14:solidFill>
-              <w14:schemeClr w14:val="tx1"/>
-            </w14:solidFill>
-          </w14:textFill>
-        </w:rPr>
-        <w:t xml:space="preserve">    [Route("[controller]")]</w:t>
-      </w:r>
-    </w:p>
-    <w:p>
-      <w:pPr>
-        <w:spacing w:beforeLines="0" w:afterLines="0"/>
-        <w:jc w:val="left"/>
-        <w:rPr>
-          <w:rFonts w:hint="default" w:ascii="Cascadia Mono" w:hAnsi="Cascadia Mono" w:eastAsia="Cascadia Mono"/>
-          <w:color w:val="000000" w:themeColor="text1"/>
-          <w:sz w:val="19"/>
-          <w:szCs w:val="24"/>
-          <w:highlight w:val="white"/>
-          <w14:textFill>
-            <w14:solidFill>
-              <w14:schemeClr w14:val="tx1"/>
-            </w14:solidFill>
-          </w14:textFill>
-        </w:rPr>
-      </w:pPr>
-      <w:r>
-        <w:rPr>
-          <w:rFonts w:hint="default" w:ascii="Cascadia Mono" w:hAnsi="Cascadia Mono" w:eastAsia="Cascadia Mono"/>
-          <w:color w:val="000000" w:themeColor="text1"/>
-          <w:sz w:val="19"/>
-          <w:szCs w:val="24"/>
-          <w:highlight w:val="white"/>
-          <w14:textFill>
-            <w14:solidFill>
-              <w14:schemeClr w14:val="tx1"/>
-            </w14:solidFill>
-          </w14:textFill>
-        </w:rPr>
-        <w:t xml:space="preserve">    public class WeatherForecastController : ControllerBase</w:t>
-      </w:r>
-    </w:p>
-    <w:p>
-      <w:pPr>
-        <w:spacing w:beforeLines="0" w:afterLines="0"/>
-        <w:jc w:val="left"/>
-        <w:rPr>
-          <w:rFonts w:hint="default" w:ascii="Cascadia Mono" w:hAnsi="Cascadia Mono" w:eastAsia="Cascadia Mono"/>
-          <w:color w:val="000000" w:themeColor="text1"/>
-          <w:sz w:val="19"/>
-          <w:szCs w:val="24"/>
-          <w:highlight w:val="white"/>
-          <w14:textFill>
-            <w14:solidFill>
-              <w14:schemeClr w14:val="tx1"/>
-            </w14:solidFill>
-          </w14:textFill>
-        </w:rPr>
-      </w:pPr>
-      <w:r>
-        <w:rPr>
-          <w:rFonts w:hint="default" w:ascii="Cascadia Mono" w:hAnsi="Cascadia Mono" w:eastAsia="Cascadia Mono"/>
-          <w:color w:val="000000" w:themeColor="text1"/>
-          <w:sz w:val="19"/>
-          <w:szCs w:val="24"/>
-          <w:highlight w:val="white"/>
-          <w14:textFill>
-            <w14:solidFill>
-              <w14:schemeClr w14:val="tx1"/>
-            </w14:solidFill>
-          </w14:textFill>
-        </w:rPr>
-        <w:t xml:space="preserve">    {</w:t>
-      </w:r>
-    </w:p>
-    <w:p>
-      <w:pPr>
-        <w:spacing w:beforeLines="0" w:afterLines="0"/>
-        <w:jc w:val="left"/>
-        <w:rPr>
-          <w:rFonts w:hint="default" w:ascii="Cascadia Mono" w:hAnsi="Cascadia Mono" w:eastAsia="Cascadia Mono"/>
-          <w:color w:val="000000" w:themeColor="text1"/>
-          <w:sz w:val="19"/>
-          <w:szCs w:val="24"/>
-          <w:highlight w:val="white"/>
-          <w14:textFill>
-            <w14:solidFill>
-              <w14:schemeClr w14:val="tx1"/>
-            </w14:solidFill>
-          </w14:textFill>
-        </w:rPr>
-      </w:pPr>
-      <w:r>
-        <w:rPr>
-          <w:rFonts w:hint="default" w:ascii="Cascadia Mono" w:hAnsi="Cascadia Mono" w:eastAsia="Cascadia Mono"/>
-          <w:color w:val="000000" w:themeColor="text1"/>
-          <w:sz w:val="19"/>
-          <w:szCs w:val="24"/>
-          <w:highlight w:val="white"/>
-          <w14:textFill>
-            <w14:solidFill>
-              <w14:schemeClr w14:val="tx1"/>
-            </w14:solidFill>
-          </w14:textFill>
-        </w:rPr>
-        <w:t xml:space="preserve">        private static readonly string[] Summaries = new[]</w:t>
-      </w:r>
-    </w:p>
-    <w:p>
-      <w:pPr>
-        <w:spacing w:beforeLines="0" w:afterLines="0"/>
-        <w:jc w:val="left"/>
-        <w:rPr>
-          <w:rFonts w:hint="default" w:ascii="Cascadia Mono" w:hAnsi="Cascadia Mono" w:eastAsia="Cascadia Mono"/>
-          <w:color w:val="000000" w:themeColor="text1"/>
-          <w:sz w:val="19"/>
-          <w:szCs w:val="24"/>
-          <w:highlight w:val="white"/>
-          <w14:textFill>
-            <w14:solidFill>
-              <w14:schemeClr w14:val="tx1"/>
-            </w14:solidFill>
-          </w14:textFill>
-        </w:rPr>
-      </w:pPr>
-      <w:r>
-        <w:rPr>
-          <w:rFonts w:hint="default" w:ascii="Cascadia Mono" w:hAnsi="Cascadia Mono" w:eastAsia="Cascadia Mono"/>
-          <w:color w:val="000000" w:themeColor="text1"/>
-          <w:sz w:val="19"/>
-          <w:szCs w:val="24"/>
-          <w:highlight w:val="white"/>
-          <w14:textFill>
-            <w14:solidFill>
-              <w14:schemeClr w14:val="tx1"/>
-            </w14:solidFill>
-          </w14:textFill>
-        </w:rPr>
-        <w:t xml:space="preserve">        {</w:t>
-      </w:r>
-    </w:p>
-    <w:p>
-      <w:pPr>
-        <w:spacing w:beforeLines="0" w:afterLines="0"/>
-        <w:jc w:val="left"/>
-        <w:rPr>
-          <w:rFonts w:hint="default" w:ascii="Cascadia Mono" w:hAnsi="Cascadia Mono" w:eastAsia="Cascadia Mono"/>
-          <w:color w:val="000000" w:themeColor="text1"/>
-          <w:sz w:val="19"/>
-          <w:szCs w:val="24"/>
-          <w:highlight w:val="white"/>
-          <w14:textFill>
-            <w14:solidFill>
-              <w14:schemeClr w14:val="tx1"/>
-            </w14:solidFill>
-          </w14:textFill>
-        </w:rPr>
-      </w:pPr>
-      <w:r>
-        <w:rPr>
-          <w:rFonts w:hint="default" w:ascii="Cascadia Mono" w:hAnsi="Cascadia Mono" w:eastAsia="Cascadia Mono"/>
-          <w:color w:val="000000" w:themeColor="text1"/>
-          <w:sz w:val="19"/>
-          <w:szCs w:val="24"/>
-          <w:highlight w:val="white"/>
-          <w14:textFill>
-            <w14:solidFill>
-              <w14:schemeClr w14:val="tx1"/>
-            </w14:solidFill>
-          </w14:textFill>
-        </w:rPr>
-        <w:t xml:space="preserve">            "Utsav", "Bracing", "Chilly", "Cool", "Saxena", "Warm", "Balmy", "Hot", "6361856", "Scorching"</w:t>
-      </w:r>
-    </w:p>
-    <w:p>
-      <w:pPr>
-        <w:spacing w:beforeLines="0" w:afterLines="0"/>
-        <w:jc w:val="left"/>
-        <w:rPr>
-          <w:rFonts w:hint="default" w:ascii="Cascadia Mono" w:hAnsi="Cascadia Mono" w:eastAsia="Cascadia Mono"/>
-          <w:color w:val="000000" w:themeColor="text1"/>
-          <w:sz w:val="19"/>
-          <w:szCs w:val="24"/>
-          <w:highlight w:val="white"/>
-          <w14:textFill>
-            <w14:solidFill>
-              <w14:schemeClr w14:val="tx1"/>
-            </w14:solidFill>
-          </w14:textFill>
-        </w:rPr>
-      </w:pPr>
-      <w:r>
-        <w:rPr>
-          <w:rFonts w:hint="default" w:ascii="Cascadia Mono" w:hAnsi="Cascadia Mono" w:eastAsia="Cascadia Mono"/>
-          <w:color w:val="000000" w:themeColor="text1"/>
-          <w:sz w:val="19"/>
-          <w:szCs w:val="24"/>
-          <w:highlight w:val="white"/>
-          <w14:textFill>
-            <w14:solidFill>
-              <w14:schemeClr w14:val="tx1"/>
-            </w14:solidFill>
-          </w14:textFill>
-        </w:rPr>
-        <w:t xml:space="preserve">        };</w:t>
-      </w:r>
-      <w:bookmarkStart w:id="0" w:name="_GoBack"/>
-      <w:bookmarkEnd w:id="0"/>
-    </w:p>
-    <w:p>
-      <w:pPr>
-        <w:spacing w:beforeLines="0" w:afterLines="0"/>
-        <w:jc w:val="left"/>
-        <w:rPr>
-          <w:rFonts w:hint="default" w:ascii="Cascadia Mono" w:hAnsi="Cascadia Mono" w:eastAsia="Cascadia Mono"/>
-          <w:color w:val="000000" w:themeColor="text1"/>
-          <w:sz w:val="19"/>
-          <w:szCs w:val="24"/>
-          <w:highlight w:val="white"/>
-          <w14:textFill>
-            <w14:solidFill>
-              <w14:schemeClr w14:val="tx1"/>
-            </w14:solidFill>
-          </w14:textFill>
-        </w:rPr>
-      </w:pPr>
-      <w:r>
-        <w:rPr>
-          <w:rFonts w:hint="default" w:ascii="Cascadia Mono" w:hAnsi="Cascadia Mono" w:eastAsia="Cascadia Mono"/>
-          <w:color w:val="000000" w:themeColor="text1"/>
-          <w:sz w:val="19"/>
-          <w:szCs w:val="24"/>
-          <w:highlight w:val="white"/>
-          <w14:textFill>
-            <w14:solidFill>
-              <w14:schemeClr w14:val="tx1"/>
-            </w14:solidFill>
-          </w14:textFill>
-        </w:rPr>
-        <w:t xml:space="preserve">        private readonly ILogger&lt;WeatherForecastController&gt; _logger;</w:t>
-      </w:r>
-    </w:p>
-    <w:p>
-      <w:pPr>
-        <w:spacing w:beforeLines="0" w:afterLines="0"/>
-        <w:jc w:val="left"/>
-        <w:rPr>
-          <w:rFonts w:hint="default" w:ascii="Cascadia Mono" w:hAnsi="Cascadia Mono" w:eastAsia="Cascadia Mono"/>
-          <w:color w:val="000000" w:themeColor="text1"/>
-          <w:sz w:val="19"/>
-          <w:szCs w:val="24"/>
-          <w:highlight w:val="white"/>
-          <w14:textFill>
-            <w14:solidFill>
-              <w14:schemeClr w14:val="tx1"/>
-            </w14:solidFill>
-          </w14:textFill>
-        </w:rPr>
-      </w:pPr>
-      <w:r>
-        <w:rPr>
-          <w:rFonts w:hint="default" w:ascii="Cascadia Mono" w:hAnsi="Cascadia Mono" w:eastAsia="Cascadia Mono"/>
-          <w:color w:val="000000" w:themeColor="text1"/>
-          <w:sz w:val="19"/>
-          <w:szCs w:val="24"/>
-          <w:highlight w:val="white"/>
-          <w14:textFill>
-            <w14:solidFill>
-              <w14:schemeClr w14:val="tx1"/>
-            </w14:solidFill>
-          </w14:textFill>
-        </w:rPr>
-        <w:t xml:space="preserve">        public WeatherForecastController(ILogger&lt;WeatherForecastController&gt; logger)</w:t>
-      </w:r>
-    </w:p>
-    <w:p>
-      <w:pPr>
-        <w:spacing w:beforeLines="0" w:afterLines="0"/>
-        <w:jc w:val="left"/>
-        <w:rPr>
-          <w:rFonts w:hint="default" w:ascii="Cascadia Mono" w:hAnsi="Cascadia Mono" w:eastAsia="Cascadia Mono"/>
-          <w:color w:val="000000" w:themeColor="text1"/>
-          <w:sz w:val="19"/>
-          <w:szCs w:val="24"/>
-          <w:highlight w:val="white"/>
-          <w14:textFill>
-            <w14:solidFill>
-              <w14:schemeClr w14:val="tx1"/>
-            </w14:solidFill>
-          </w14:textFill>
-        </w:rPr>
-      </w:pPr>
-      <w:r>
-        <w:rPr>
-          <w:rFonts w:hint="default" w:ascii="Cascadia Mono" w:hAnsi="Cascadia Mono" w:eastAsia="Cascadia Mono"/>
-          <w:color w:val="000000" w:themeColor="text1"/>
-          <w:sz w:val="19"/>
-          <w:szCs w:val="24"/>
-          <w:highlight w:val="white"/>
-          <w14:textFill>
-            <w14:solidFill>
-              <w14:schemeClr w14:val="tx1"/>
-            </w14:solidFill>
-          </w14:textFill>
-        </w:rPr>
-        <w:t xml:space="preserve">        {</w:t>
-      </w:r>
-    </w:p>
-    <w:p>
-      <w:pPr>
-        <w:spacing w:beforeLines="0" w:afterLines="0"/>
-        <w:jc w:val="left"/>
-        <w:rPr>
-          <w:rFonts w:hint="default" w:ascii="Cascadia Mono" w:hAnsi="Cascadia Mono" w:eastAsia="Cascadia Mono"/>
-          <w:color w:val="000000" w:themeColor="text1"/>
-          <w:sz w:val="19"/>
-          <w:szCs w:val="24"/>
-          <w:highlight w:val="white"/>
-          <w14:textFill>
-            <w14:solidFill>
-              <w14:schemeClr w14:val="tx1"/>
-            </w14:solidFill>
-          </w14:textFill>
-        </w:rPr>
-      </w:pPr>
-      <w:r>
-        <w:rPr>
-          <w:rFonts w:hint="default" w:ascii="Cascadia Mono" w:hAnsi="Cascadia Mono" w:eastAsia="Cascadia Mono"/>
-          <w:color w:val="000000" w:themeColor="text1"/>
-          <w:sz w:val="19"/>
-          <w:szCs w:val="24"/>
-          <w:highlight w:val="white"/>
-          <w14:textFill>
-            <w14:solidFill>
-              <w14:schemeClr w14:val="tx1"/>
-            </w14:solidFill>
-          </w14:textFill>
-        </w:rPr>
-        <w:t xml:space="preserve">            _logger = logger;</w:t>
-      </w:r>
-    </w:p>
-    <w:p>
-      <w:pPr>
-        <w:spacing w:beforeLines="0" w:afterLines="0"/>
-        <w:jc w:val="left"/>
-        <w:rPr>
-          <w:rFonts w:hint="default" w:ascii="Cascadia Mono" w:hAnsi="Cascadia Mono" w:eastAsia="Cascadia Mono"/>
-          <w:color w:val="000000" w:themeColor="text1"/>
-          <w:sz w:val="19"/>
-          <w:szCs w:val="24"/>
-          <w:highlight w:val="white"/>
-          <w14:textFill>
-            <w14:solidFill>
-              <w14:schemeClr w14:val="tx1"/>
-            </w14:solidFill>
-          </w14:textFill>
-        </w:rPr>
-      </w:pPr>
-      <w:r>
-        <w:rPr>
-          <w:rFonts w:hint="default" w:ascii="Cascadia Mono" w:hAnsi="Cascadia Mono" w:eastAsia="Cascadia Mono"/>
-          <w:color w:val="000000" w:themeColor="text1"/>
-          <w:sz w:val="19"/>
-          <w:szCs w:val="24"/>
-          <w:highlight w:val="white"/>
-          <w14:textFill>
-            <w14:solidFill>
-              <w14:schemeClr w14:val="tx1"/>
-            </w14:solidFill>
-          </w14:textFill>
-        </w:rPr>
-        <w:t xml:space="preserve">        }</w:t>
-      </w:r>
-    </w:p>
-    <w:p>
-      <w:pPr>
-        <w:spacing w:beforeLines="0" w:afterLines="0"/>
-        <w:jc w:val="left"/>
-        <w:rPr>
-          <w:rFonts w:hint="default" w:ascii="Cascadia Mono" w:hAnsi="Cascadia Mono" w:eastAsia="Cascadia Mono"/>
-          <w:color w:val="000000" w:themeColor="text1"/>
-          <w:sz w:val="19"/>
-          <w:szCs w:val="24"/>
-          <w:highlight w:val="white"/>
-          <w14:textFill>
-            <w14:solidFill>
-              <w14:schemeClr w14:val="tx1"/>
-            </w14:solidFill>
-          </w14:textFill>
-        </w:rPr>
-      </w:pPr>
-      <w:r>
-        <w:rPr>
-          <w:rFonts w:hint="default" w:ascii="Cascadia Mono" w:hAnsi="Cascadia Mono" w:eastAsia="Cascadia Mono"/>
-          <w:color w:val="000000" w:themeColor="text1"/>
-          <w:sz w:val="19"/>
-          <w:szCs w:val="24"/>
-          <w:highlight w:val="white"/>
-          <w14:textFill>
-            <w14:solidFill>
-              <w14:schemeClr w14:val="tx1"/>
-            </w14:solidFill>
-          </w14:textFill>
-        </w:rPr>
-        <w:t xml:space="preserve">        [HttpGet(Name = "GetWeatherForecast")]</w:t>
-      </w:r>
-    </w:p>
-    <w:p>
-      <w:pPr>
-        <w:spacing w:beforeLines="0" w:afterLines="0"/>
-        <w:jc w:val="left"/>
-        <w:rPr>
-          <w:rFonts w:hint="default" w:ascii="Cascadia Mono" w:hAnsi="Cascadia Mono" w:eastAsia="Cascadia Mono"/>
-          <w:color w:val="000000" w:themeColor="text1"/>
-          <w:sz w:val="19"/>
-          <w:szCs w:val="24"/>
-          <w:highlight w:val="white"/>
-          <w14:textFill>
-            <w14:solidFill>
-              <w14:schemeClr w14:val="tx1"/>
-            </w14:solidFill>
-          </w14:textFill>
-        </w:rPr>
-      </w:pPr>
-      <w:r>
-        <w:rPr>
-          <w:rFonts w:hint="default" w:ascii="Cascadia Mono" w:hAnsi="Cascadia Mono" w:eastAsia="Cascadia Mono"/>
-          <w:color w:val="000000" w:themeColor="text1"/>
-          <w:sz w:val="19"/>
-          <w:szCs w:val="24"/>
-          <w:highlight w:val="white"/>
-          <w14:textFill>
-            <w14:solidFill>
-              <w14:schemeClr w14:val="tx1"/>
-            </w14:solidFill>
-          </w14:textFill>
-        </w:rPr>
-        <w:t xml:space="preserve">        public IEnumerable&lt;WeatherForecast&gt; Get()</w:t>
-      </w:r>
-    </w:p>
-    <w:p>
-      <w:pPr>
-        <w:spacing w:beforeLines="0" w:afterLines="0"/>
-        <w:jc w:val="left"/>
-        <w:rPr>
-          <w:rFonts w:hint="default" w:ascii="Cascadia Mono" w:hAnsi="Cascadia Mono" w:eastAsia="Cascadia Mono"/>
-          <w:color w:val="000000" w:themeColor="text1"/>
-          <w:sz w:val="19"/>
-          <w:szCs w:val="24"/>
-          <w:highlight w:val="white"/>
-          <w14:textFill>
-            <w14:solidFill>
-              <w14:schemeClr w14:val="tx1"/>
-            </w14:solidFill>
-          </w14:textFill>
-        </w:rPr>
-      </w:pPr>
-      <w:r>
-        <w:rPr>
-          <w:rFonts w:hint="default" w:ascii="Cascadia Mono" w:hAnsi="Cascadia Mono" w:eastAsia="Cascadia Mono"/>
-          <w:color w:val="000000" w:themeColor="text1"/>
-          <w:sz w:val="19"/>
-          <w:szCs w:val="24"/>
-          <w:highlight w:val="white"/>
-          <w14:textFill>
-            <w14:solidFill>
-              <w14:schemeClr w14:val="tx1"/>
-            </w14:solidFill>
-          </w14:textFill>
-        </w:rPr>
-        <w:t xml:space="preserve">        {</w:t>
-      </w:r>
-    </w:p>
-    <w:p>
-      <w:pPr>
-        <w:spacing w:beforeLines="0" w:afterLines="0"/>
-        <w:jc w:val="left"/>
-        <w:rPr>
-          <w:rFonts w:hint="default" w:ascii="Cascadia Mono" w:hAnsi="Cascadia Mono" w:eastAsia="Cascadia Mono"/>
-          <w:color w:val="000000" w:themeColor="text1"/>
-          <w:sz w:val="19"/>
-          <w:szCs w:val="24"/>
-          <w:highlight w:val="white"/>
-          <w14:textFill>
-            <w14:solidFill>
-              <w14:schemeClr w14:val="tx1"/>
-            </w14:solidFill>
-          </w14:textFill>
-        </w:rPr>
-      </w:pPr>
-      <w:r>
-        <w:rPr>
-          <w:rFonts w:hint="default" w:ascii="Cascadia Mono" w:hAnsi="Cascadia Mono" w:eastAsia="Cascadia Mono"/>
-          <w:color w:val="000000" w:themeColor="text1"/>
-          <w:sz w:val="19"/>
-          <w:szCs w:val="24"/>
-          <w:highlight w:val="white"/>
-          <w14:textFill>
-            <w14:solidFill>
-              <w14:schemeClr w14:val="tx1"/>
-            </w14:solidFill>
-          </w14:textFill>
-        </w:rPr>
-        <w:t xml:space="preserve">            return Enumerable.Range(1, 5).Select(index =&gt; new WeatherForecast</w:t>
-      </w:r>
-    </w:p>
-    <w:p>
-      <w:pPr>
-        <w:spacing w:beforeLines="0" w:afterLines="0"/>
-        <w:jc w:val="left"/>
-        <w:rPr>
-          <w:rFonts w:hint="default" w:ascii="Cascadia Mono" w:hAnsi="Cascadia Mono" w:eastAsia="Cascadia Mono"/>
-          <w:color w:val="000000" w:themeColor="text1"/>
-          <w:sz w:val="19"/>
-          <w:szCs w:val="24"/>
-          <w:highlight w:val="white"/>
-          <w14:textFill>
-            <w14:solidFill>
-              <w14:schemeClr w14:val="tx1"/>
-            </w14:solidFill>
-          </w14:textFill>
-        </w:rPr>
-      </w:pPr>
-      <w:r>
-        <w:rPr>
-          <w:rFonts w:hint="default" w:ascii="Cascadia Mono" w:hAnsi="Cascadia Mono" w:eastAsia="Cascadia Mono"/>
-          <w:color w:val="000000" w:themeColor="text1"/>
-          <w:sz w:val="19"/>
-          <w:szCs w:val="24"/>
-          <w:highlight w:val="white"/>
-          <w14:textFill>
-            <w14:solidFill>
-              <w14:schemeClr w14:val="tx1"/>
-            </w14:solidFill>
-          </w14:textFill>
-        </w:rPr>
-        <w:t xml:space="preserve">            {</w:t>
-      </w:r>
-    </w:p>
-    <w:p>
-      <w:pPr>
-        <w:spacing w:beforeLines="0" w:afterLines="0"/>
-        <w:jc w:val="left"/>
-        <w:rPr>
-          <w:rFonts w:hint="default" w:ascii="Cascadia Mono" w:hAnsi="Cascadia Mono" w:eastAsia="Cascadia Mono"/>
-          <w:color w:val="000000" w:themeColor="text1"/>
-          <w:sz w:val="19"/>
-          <w:szCs w:val="24"/>
-          <w:highlight w:val="white"/>
-          <w14:textFill>
-            <w14:solidFill>
-              <w14:schemeClr w14:val="tx1"/>
-            </w14:solidFill>
-          </w14:textFill>
-        </w:rPr>
-      </w:pPr>
-      <w:r>
-        <w:rPr>
-          <w:rFonts w:hint="default" w:ascii="Cascadia Mono" w:hAnsi="Cascadia Mono" w:eastAsia="Cascadia Mono"/>
-          <w:color w:val="000000" w:themeColor="text1"/>
-          <w:sz w:val="19"/>
-          <w:szCs w:val="24"/>
-          <w:highlight w:val="white"/>
-          <w14:textFill>
-            <w14:solidFill>
-              <w14:schemeClr w14:val="tx1"/>
-            </w14:solidFill>
-          </w14:textFill>
-        </w:rPr>
-        <w:t xml:space="preserve">                Date = DateOnly.FromDateTime(DateTime.Now.AddDays(index)),</w:t>
-      </w:r>
-    </w:p>
-    <w:p>
-      <w:pPr>
-        <w:spacing w:beforeLines="0" w:afterLines="0"/>
-        <w:jc w:val="left"/>
-        <w:rPr>
-          <w:rFonts w:hint="default" w:ascii="Cascadia Mono" w:hAnsi="Cascadia Mono" w:eastAsia="Cascadia Mono"/>
-          <w:color w:val="000000" w:themeColor="text1"/>
-          <w:sz w:val="19"/>
-          <w:szCs w:val="24"/>
-          <w:highlight w:val="white"/>
-          <w14:textFill>
-            <w14:solidFill>
-              <w14:schemeClr w14:val="tx1"/>
-            </w14:solidFill>
-          </w14:textFill>
-        </w:rPr>
-      </w:pPr>
-      <w:r>
-        <w:rPr>
-          <w:rFonts w:hint="default" w:ascii="Cascadia Mono" w:hAnsi="Cascadia Mono" w:eastAsia="Cascadia Mono"/>
-          <w:color w:val="000000" w:themeColor="text1"/>
-          <w:sz w:val="19"/>
-          <w:szCs w:val="24"/>
-          <w:highlight w:val="white"/>
-          <w14:textFill>
-            <w14:solidFill>
-              <w14:schemeClr w14:val="tx1"/>
-            </w14:solidFill>
-          </w14:textFill>
-        </w:rPr>
-        <w:t xml:space="preserve">                TemperatureC = Random.Shared.Next(-20, 55),</w:t>
-      </w:r>
-    </w:p>
-    <w:p>
-      <w:pPr>
-        <w:spacing w:beforeLines="0" w:afterLines="0"/>
-        <w:jc w:val="left"/>
-        <w:rPr>
-          <w:rFonts w:hint="default" w:ascii="Cascadia Mono" w:hAnsi="Cascadia Mono" w:eastAsia="Cascadia Mono"/>
-          <w:color w:val="000000" w:themeColor="text1"/>
-          <w:sz w:val="19"/>
-          <w:szCs w:val="24"/>
-          <w:highlight w:val="white"/>
-          <w14:textFill>
-            <w14:solidFill>
-              <w14:schemeClr w14:val="tx1"/>
-            </w14:solidFill>
-          </w14:textFill>
-        </w:rPr>
-      </w:pPr>
-      <w:r>
-        <w:rPr>
-          <w:rFonts w:hint="default" w:ascii="Cascadia Mono" w:hAnsi="Cascadia Mono" w:eastAsia="Cascadia Mono"/>
-          <w:color w:val="000000" w:themeColor="text1"/>
-          <w:sz w:val="19"/>
-          <w:szCs w:val="24"/>
-          <w:highlight w:val="white"/>
-          <w14:textFill>
-            <w14:solidFill>
-              <w14:schemeClr w14:val="tx1"/>
-            </w14:solidFill>
-          </w14:textFill>
-        </w:rPr>
-        <w:t xml:space="preserve">                Summary = Summaries[Random.Shared.Next(Summaries.Length)]</w:t>
-      </w:r>
-    </w:p>
-    <w:p>
-      <w:pPr>
-        <w:spacing w:beforeLines="0" w:afterLines="0"/>
-        <w:jc w:val="left"/>
-        <w:rPr>
-          <w:rFonts w:hint="default" w:ascii="Cascadia Mono" w:hAnsi="Cascadia Mono" w:eastAsia="Cascadia Mono"/>
-          <w:color w:val="000000" w:themeColor="text1"/>
-          <w:sz w:val="19"/>
-          <w:szCs w:val="24"/>
-          <w:highlight w:val="white"/>
-          <w14:textFill>
-            <w14:solidFill>
-              <w14:schemeClr w14:val="tx1"/>
-            </w14:solidFill>
-          </w14:textFill>
-        </w:rPr>
-      </w:pPr>
-      <w:r>
-        <w:rPr>
-          <w:rFonts w:hint="default" w:ascii="Cascadia Mono" w:hAnsi="Cascadia Mono" w:eastAsia="Cascadia Mono"/>
-          <w:color w:val="000000" w:themeColor="text1"/>
-          <w:sz w:val="19"/>
-          <w:szCs w:val="24"/>
-          <w:highlight w:val="white"/>
-          <w14:textFill>
-            <w14:solidFill>
-              <w14:schemeClr w14:val="tx1"/>
-            </w14:solidFill>
-          </w14:textFill>
-        </w:rPr>
-        <w:t xml:space="preserve">            })</w:t>
-      </w:r>
-    </w:p>
-    <w:p>
-      <w:pPr>
-        <w:spacing w:beforeLines="0" w:afterLines="0"/>
-        <w:jc w:val="left"/>
-        <w:rPr>
-          <w:rFonts w:hint="default" w:ascii="Cascadia Mono" w:hAnsi="Cascadia Mono" w:eastAsia="Cascadia Mono"/>
-          <w:color w:val="000000" w:themeColor="text1"/>
-          <w:sz w:val="19"/>
-          <w:szCs w:val="24"/>
-          <w:highlight w:val="white"/>
-          <w14:textFill>
-            <w14:solidFill>
-              <w14:schemeClr w14:val="tx1"/>
-            </w14:solidFill>
-          </w14:textFill>
-        </w:rPr>
-      </w:pPr>
-      <w:r>
-        <w:rPr>
-          <w:rFonts w:hint="default" w:ascii="Cascadia Mono" w:hAnsi="Cascadia Mono" w:eastAsia="Cascadia Mono"/>
-          <w:color w:val="000000" w:themeColor="text1"/>
-          <w:sz w:val="19"/>
-          <w:szCs w:val="24"/>
-          <w:highlight w:val="white"/>
-          <w14:textFill>
-            <w14:solidFill>
-              <w14:schemeClr w14:val="tx1"/>
-            </w14:solidFill>
-          </w14:textFill>
-        </w:rPr>
-        <w:t xml:space="preserve">            .ToArray();</w:t>
-      </w:r>
-    </w:p>
-    <w:p>
-      <w:pPr>
-        <w:spacing w:beforeLines="0" w:afterLines="0"/>
-        <w:jc w:val="left"/>
-        <w:rPr>
-          <w:rFonts w:hint="default" w:ascii="Cascadia Mono" w:hAnsi="Cascadia Mono" w:eastAsia="Cascadia Mono"/>
-          <w:color w:val="000000" w:themeColor="text1"/>
-          <w:sz w:val="19"/>
-          <w:szCs w:val="24"/>
-          <w:highlight w:val="white"/>
-          <w14:textFill>
-            <w14:solidFill>
-              <w14:schemeClr w14:val="tx1"/>
-            </w14:solidFill>
-          </w14:textFill>
-        </w:rPr>
-      </w:pPr>
-      <w:r>
-        <w:rPr>
-          <w:rFonts w:hint="default" w:ascii="Cascadia Mono" w:hAnsi="Cascadia Mono" w:eastAsia="Cascadia Mono"/>
-          <w:color w:val="000000" w:themeColor="text1"/>
-          <w:sz w:val="19"/>
-          <w:szCs w:val="24"/>
-          <w:highlight w:val="white"/>
-          <w14:textFill>
-            <w14:solidFill>
-              <w14:schemeClr w14:val="tx1"/>
-            </w14:solidFill>
-          </w14:textFill>
-        </w:rPr>
-        <w:t xml:space="preserve">        }</w:t>
-      </w:r>
-    </w:p>
-    <w:p>
-      <w:pPr>
-        <w:spacing w:beforeLines="0" w:afterLines="0"/>
-        <w:jc w:val="left"/>
-        <w:rPr>
-          <w:rFonts w:hint="default" w:ascii="Cascadia Mono" w:hAnsi="Cascadia Mono" w:eastAsia="Cascadia Mono"/>
-          <w:color w:val="000000" w:themeColor="text1"/>
-          <w:sz w:val="19"/>
-          <w:szCs w:val="24"/>
-          <w:highlight w:val="white"/>
-          <w14:textFill>
-            <w14:solidFill>
-              <w14:schemeClr w14:val="tx1"/>
-            </w14:solidFill>
-          </w14:textFill>
-        </w:rPr>
-      </w:pPr>
-      <w:r>
-        <w:rPr>
-          <w:rFonts w:hint="default" w:ascii="Cascadia Mono" w:hAnsi="Cascadia Mono" w:eastAsia="Cascadia Mono"/>
-          <w:color w:val="000000" w:themeColor="text1"/>
-          <w:sz w:val="19"/>
-          <w:szCs w:val="24"/>
-          <w:highlight w:val="white"/>
-          <w14:textFill>
-            <w14:solidFill>
-              <w14:schemeClr w14:val="tx1"/>
-            </w14:solidFill>
-          </w14:textFill>
-        </w:rPr>
-        <w:t xml:space="preserve">    }</w:t>
-      </w:r>
-    </w:p>
-    <w:p>
-      <w:pPr>
-        <w:spacing w:beforeLines="0" w:afterLines="0"/>
-        <w:jc w:val="left"/>
-        <w:rPr>
-          <w:rFonts w:hint="default" w:ascii="Cascadia Mono" w:hAnsi="Cascadia Mono" w:eastAsia="Cascadia Mono"/>
-          <w:color w:val="000000" w:themeColor="text1"/>
-          <w:sz w:val="19"/>
-          <w:szCs w:val="24"/>
-          <w:highlight w:val="white"/>
-          <w14:textFill>
-            <w14:solidFill>
-              <w14:schemeClr w14:val="tx1"/>
-            </w14:solidFill>
-          </w14:textFill>
-        </w:rPr>
-      </w:pPr>
-      <w:r>
-        <w:rPr>
-          <w:rFonts w:hint="default" w:ascii="Cascadia Mono" w:hAnsi="Cascadia Mono" w:eastAsia="Cascadia Mono"/>
-          <w:color w:val="000000" w:themeColor="text1"/>
-          <w:sz w:val="19"/>
-          <w:szCs w:val="24"/>
-          <w:highlight w:val="white"/>
-          <w14:textFill>
-            <w14:solidFill>
-              <w14:schemeClr w14:val="tx1"/>
-            </w14:solidFill>
-          </w14:textFill>
-        </w:rPr>
-        <w:t>}</w:t>
-      </w:r>
-    </w:p>
-    <w:p>
-      <w:pPr>
         <w:rPr>
           <w:rFonts w:hint="default" w:ascii="Cascadia Mono" w:hAnsi="Cascadia Mono" w:eastAsia="Cascadia Mono"/>
           <w:color w:val="000000" w:themeColor="text1"/>
@@ -10576,6 +10528,317 @@
           </w14:textFill>
         </w:rPr>
       </w:pPr>
+    </w:p>
+    <w:p>
+      <w:pPr>
+        <w:numPr>
+          <w:ilvl w:val="0"/>
+          <w:numId w:val="0"/>
+        </w:numPr>
+        <w:rPr>
+          <w:rFonts w:hint="default"/>
+          <w:b/>
+          <w:bCs/>
+          <w:color w:val="0000FF"/>
+          <w:sz w:val="32"/>
+          <w:szCs w:val="32"/>
+          <w:highlight w:val="lightGray"/>
+          <w:u w:val="none"/>
+          <w:lang w:val="en-US"/>
+        </w:rPr>
+      </w:pPr>
+      <w:r>
+        <w:rPr>
+          <w:rFonts w:hint="default"/>
+          <w:b/>
+          <w:bCs/>
+          <w:color w:val="0000FF"/>
+          <w:sz w:val="32"/>
+          <w:szCs w:val="32"/>
+          <w:highlight w:val="lightGray"/>
+          <w:u w:val="none"/>
+          <w:lang w:val="en-US"/>
+        </w:rPr>
+        <w:t>OUTPUT</w:t>
+      </w:r>
+    </w:p>
+    <w:p>
+      <w:pPr>
+        <w:rPr>
+          <w:rFonts w:hint="default" w:ascii="Cascadia Mono" w:hAnsi="Cascadia Mono" w:eastAsia="Cascadia Mono"/>
+          <w:color w:val="000000" w:themeColor="text1"/>
+          <w:sz w:val="19"/>
+          <w:szCs w:val="24"/>
+          <w:highlight w:val="white"/>
+          <w:lang w:val="en-US"/>
+          <w14:textFill>
+            <w14:solidFill>
+              <w14:schemeClr w14:val="tx1"/>
+            </w14:solidFill>
+          </w14:textFill>
+        </w:rPr>
+      </w:pPr>
+    </w:p>
+    <w:p>
+      <w:pPr>
+        <w:rPr>
+          <w:rFonts w:hint="default" w:ascii="Cascadia Mono" w:hAnsi="Cascadia Mono" w:eastAsia="Cascadia Mono"/>
+          <w:color w:val="000000" w:themeColor="text1"/>
+          <w:sz w:val="19"/>
+          <w:szCs w:val="24"/>
+          <w:highlight w:val="white"/>
+          <w:lang w:val="en-US"/>
+          <w14:textFill>
+            <w14:solidFill>
+              <w14:schemeClr w14:val="tx1"/>
+            </w14:solidFill>
+          </w14:textFill>
+        </w:rPr>
+      </w:pPr>
+    </w:p>
+    <w:p>
+      <w:pPr>
+        <w:rPr>
+          <w:rFonts w:hint="default" w:ascii="Cascadia Mono" w:hAnsi="Cascadia Mono" w:eastAsia="Cascadia Mono"/>
+          <w:color w:val="000000" w:themeColor="text1"/>
+          <w:sz w:val="19"/>
+          <w:szCs w:val="24"/>
+          <w:highlight w:val="white"/>
+          <w:lang w:val="en-US"/>
+          <w14:textFill>
+            <w14:solidFill>
+              <w14:schemeClr w14:val="tx1"/>
+            </w14:solidFill>
+          </w14:textFill>
+        </w:rPr>
+      </w:pPr>
+      <w:r>
+        <w:rPr>
+          <w:rFonts w:hint="default" w:ascii="Cascadia Mono" w:hAnsi="Cascadia Mono" w:eastAsia="Cascadia Mono"/>
+          <w:color w:val="000000" w:themeColor="text1"/>
+          <w:sz w:val="19"/>
+          <w:szCs w:val="24"/>
+          <w:highlight w:val="white"/>
+          <w:lang w:val="en-US"/>
+          <w14:textFill>
+            <w14:solidFill>
+              <w14:schemeClr w14:val="tx1"/>
+            </w14:solidFill>
+          </w14:textFill>
+        </w:rPr>
+        <w:drawing>
+          <wp:inline distT="0" distB="0" distL="114300" distR="114300">
+            <wp:extent cx="5868035" cy="2365375"/>
+            <wp:effectExtent l="0" t="0" r="0" b="0"/>
+            <wp:docPr id="5" name="Picture 5" descr="jwt post"/>
+            <wp:cNvGraphicFramePr>
+              <a:graphicFrameLocks xmlns:a="http://schemas.openxmlformats.org/drawingml/2006/main" noChangeAspect="1"/>
+            </wp:cNvGraphicFramePr>
+            <a:graphic xmlns:a="http://schemas.openxmlformats.org/drawingml/2006/main">
+              <a:graphicData uri="http://schemas.openxmlformats.org/drawingml/2006/picture">
+                <pic:pic xmlns:pic="http://schemas.openxmlformats.org/drawingml/2006/picture">
+                  <pic:nvPicPr>
+                    <pic:cNvPr id="5" name="Picture 5" descr="jwt post"/>
+                    <pic:cNvPicPr>
+                      <a:picLocks noChangeAspect="1"/>
+                    </pic:cNvPicPr>
+                  </pic:nvPicPr>
+                  <pic:blipFill>
+                    <a:blip r:embed="rId8"/>
+                    <a:srcRect l="3633" r="2112" b="25201"/>
+                    <a:stretch>
+                      <a:fillRect/>
+                    </a:stretch>
+                  </pic:blipFill>
+                  <pic:spPr>
+                    <a:xfrm>
+                      <a:off x="0" y="0"/>
+                      <a:ext cx="5868035" cy="2365375"/>
+                    </a:xfrm>
+                    <a:prstGeom prst="rect">
+                      <a:avLst/>
+                    </a:prstGeom>
+                  </pic:spPr>
+                </pic:pic>
+              </a:graphicData>
+            </a:graphic>
+          </wp:inline>
+        </w:drawing>
+      </w:r>
+    </w:p>
+    <w:p>
+      <w:pPr>
+        <w:rPr>
+          <w:rFonts w:hint="default" w:ascii="Cascadia Mono" w:hAnsi="Cascadia Mono" w:eastAsia="Cascadia Mono"/>
+          <w:color w:val="000000" w:themeColor="text1"/>
+          <w:sz w:val="19"/>
+          <w:szCs w:val="24"/>
+          <w:highlight w:val="white"/>
+          <w:lang w:val="en-US"/>
+          <w14:textFill>
+            <w14:solidFill>
+              <w14:schemeClr w14:val="tx1"/>
+            </w14:solidFill>
+          </w14:textFill>
+        </w:rPr>
+      </w:pPr>
+      <w:r>
+        <w:rPr>
+          <w:rFonts w:hint="default" w:ascii="Cascadia Mono" w:hAnsi="Cascadia Mono" w:eastAsia="Cascadia Mono"/>
+          <w:color w:val="000000" w:themeColor="text1"/>
+          <w:sz w:val="19"/>
+          <w:szCs w:val="24"/>
+          <w:highlight w:val="white"/>
+          <w:lang w:val="en-US"/>
+          <w14:textFill>
+            <w14:solidFill>
+              <w14:schemeClr w14:val="tx1"/>
+            </w14:solidFill>
+          </w14:textFill>
+        </w:rPr>
+        <w:drawing>
+          <wp:inline distT="0" distB="0" distL="114300" distR="114300">
+            <wp:extent cx="5864225" cy="2974340"/>
+            <wp:effectExtent l="0" t="0" r="3175" b="12700"/>
+            <wp:docPr id="6" name="Picture 6" descr="jwt post 2"/>
+            <wp:cNvGraphicFramePr>
+              <a:graphicFrameLocks xmlns:a="http://schemas.openxmlformats.org/drawingml/2006/main" noChangeAspect="1"/>
+            </wp:cNvGraphicFramePr>
+            <a:graphic xmlns:a="http://schemas.openxmlformats.org/drawingml/2006/main">
+              <a:graphicData uri="http://schemas.openxmlformats.org/drawingml/2006/picture">
+                <pic:pic xmlns:pic="http://schemas.openxmlformats.org/drawingml/2006/picture">
+                  <pic:nvPicPr>
+                    <pic:cNvPr id="6" name="Picture 6" descr="jwt post 2"/>
+                    <pic:cNvPicPr>
+                      <a:picLocks noChangeAspect="1"/>
+                    </pic:cNvPicPr>
+                  </pic:nvPicPr>
+                  <pic:blipFill>
+                    <a:blip r:embed="rId9"/>
+                    <a:srcRect l="3747" r="2274"/>
+                    <a:stretch>
+                      <a:fillRect/>
+                    </a:stretch>
+                  </pic:blipFill>
+                  <pic:spPr>
+                    <a:xfrm>
+                      <a:off x="0" y="0"/>
+                      <a:ext cx="5864225" cy="2974340"/>
+                    </a:xfrm>
+                    <a:prstGeom prst="rect">
+                      <a:avLst/>
+                    </a:prstGeom>
+                  </pic:spPr>
+                </pic:pic>
+              </a:graphicData>
+            </a:graphic>
+          </wp:inline>
+        </w:drawing>
+      </w:r>
+    </w:p>
+    <w:p>
+      <w:pPr>
+        <w:rPr>
+          <w:rFonts w:hint="default" w:ascii="Cascadia Mono" w:hAnsi="Cascadia Mono" w:eastAsia="Cascadia Mono"/>
+          <w:color w:val="000000" w:themeColor="text1"/>
+          <w:sz w:val="19"/>
+          <w:szCs w:val="24"/>
+          <w:highlight w:val="white"/>
+          <w:lang w:val="en-US"/>
+          <w14:textFill>
+            <w14:solidFill>
+              <w14:schemeClr w14:val="tx1"/>
+            </w14:solidFill>
+          </w14:textFill>
+        </w:rPr>
+      </w:pPr>
+    </w:p>
+    <w:p>
+      <w:pPr>
+        <w:rPr>
+          <w:rFonts w:hint="default" w:ascii="Cascadia Mono" w:hAnsi="Cascadia Mono" w:eastAsia="Cascadia Mono"/>
+          <w:color w:val="000000" w:themeColor="text1"/>
+          <w:sz w:val="19"/>
+          <w:szCs w:val="24"/>
+          <w:highlight w:val="white"/>
+          <w:lang w:val="en-US"/>
+          <w14:textFill>
+            <w14:solidFill>
+              <w14:schemeClr w14:val="tx1"/>
+            </w14:solidFill>
+          </w14:textFill>
+        </w:rPr>
+      </w:pPr>
+    </w:p>
+    <w:p>
+      <w:pPr>
+        <w:rPr>
+          <w:rFonts w:hint="default" w:ascii="Cascadia Mono" w:hAnsi="Cascadia Mono" w:eastAsia="Cascadia Mono"/>
+          <w:color w:val="000000" w:themeColor="text1"/>
+          <w:sz w:val="19"/>
+          <w:szCs w:val="24"/>
+          <w:highlight w:val="white"/>
+          <w:lang w:val="en-US"/>
+          <w14:textFill>
+            <w14:solidFill>
+              <w14:schemeClr w14:val="tx1"/>
+            </w14:solidFill>
+          </w14:textFill>
+        </w:rPr>
+      </w:pPr>
+      <w:r>
+        <w:rPr>
+          <w:rFonts w:hint="default" w:ascii="Cascadia Mono" w:hAnsi="Cascadia Mono" w:eastAsia="Cascadia Mono"/>
+          <w:color w:val="000000" w:themeColor="text1"/>
+          <w:sz w:val="19"/>
+          <w:szCs w:val="24"/>
+          <w:highlight w:val="white"/>
+          <w:lang w:val="en-US"/>
+          <w14:textFill>
+            <w14:solidFill>
+              <w14:schemeClr w14:val="tx1"/>
+            </w14:solidFill>
+          </w14:textFill>
+        </w:rPr>
+        <w:drawing>
+          <wp:inline distT="0" distB="0" distL="114300" distR="114300">
+            <wp:extent cx="5721985" cy="2861945"/>
+            <wp:effectExtent l="0" t="0" r="8255" b="3175"/>
+            <wp:docPr id="7" name="Picture 7" descr="jwt get"/>
+            <wp:cNvGraphicFramePr>
+              <a:graphicFrameLocks xmlns:a="http://schemas.openxmlformats.org/drawingml/2006/main" noChangeAspect="1"/>
+            </wp:cNvGraphicFramePr>
+            <a:graphic xmlns:a="http://schemas.openxmlformats.org/drawingml/2006/main">
+              <a:graphicData uri="http://schemas.openxmlformats.org/drawingml/2006/picture">
+                <pic:pic xmlns:pic="http://schemas.openxmlformats.org/drawingml/2006/picture">
+                  <pic:nvPicPr>
+                    <pic:cNvPr id="7" name="Picture 7" descr="jwt get"/>
+                    <pic:cNvPicPr>
+                      <a:picLocks noChangeAspect="1"/>
+                    </pic:cNvPicPr>
+                  </pic:nvPicPr>
+                  <pic:blipFill>
+                    <a:blip r:embed="rId10"/>
+                    <a:srcRect l="2265" r="1868"/>
+                    <a:stretch>
+                      <a:fillRect/>
+                    </a:stretch>
+                  </pic:blipFill>
+                  <pic:spPr>
+                    <a:xfrm>
+                      <a:off x="0" y="0"/>
+                      <a:ext cx="5721985" cy="2861945"/>
+                    </a:xfrm>
+                    <a:prstGeom prst="rect">
+                      <a:avLst/>
+                    </a:prstGeom>
+                  </pic:spPr>
+                </pic:pic>
+              </a:graphicData>
+            </a:graphic>
+          </wp:inline>
+        </w:drawing>
+      </w:r>
     </w:p>
     <w:sectPr>
       <w:pgSz w:w="11906" w:h="16838"/>
@@ -10663,7 +10926,7 @@
     <w:lsdException w:qFormat="1" w:unhideWhenUsed="0" w:uiPriority="0" w:semiHidden="0" w:name="Title"/>
     <w:lsdException w:unhideWhenUsed="0" w:uiPriority="0" w:semiHidden="0" w:name="Closing"/>
     <w:lsdException w:unhideWhenUsed="0" w:uiPriority="0" w:semiHidden="0" w:name="Signature"/>
-    <w:lsdException w:unhideWhenUsed="0" w:uiPriority="0" w:name="Default Paragraph Font"/>
+    <w:lsdException w:qFormat="1" w:unhideWhenUsed="0" w:uiPriority="0" w:name="Default Paragraph Font"/>
     <w:lsdException w:unhideWhenUsed="0" w:uiPriority="0" w:semiHidden="0" w:name="Body Text"/>
     <w:lsdException w:unhideWhenUsed="0" w:uiPriority="0" w:semiHidden="0" w:name="Body Text Indent"/>
     <w:lsdException w:unhideWhenUsed="0" w:uiPriority="0" w:semiHidden="0" w:name="List Continue"/>
@@ -10860,6 +11123,7 @@
   <w:style w:type="character" w:default="1" w:styleId="2">
     <w:name w:val="Default Paragraph Font"/>
     <w:semiHidden/>
+    <w:qFormat/>
     <w:uiPriority w:val="0"/>
   </w:style>
   <w:style w:type="table" w:default="1" w:styleId="3">

</xml_diff>